<commit_message>
menambah blackbox testing bagian jurnal
Signed-off-by: Syifa' Ul Haq M <syifaulhaq80@gmail.com>
</commit_message>
<xml_diff>
--- a/Laporan/Syifa' Ul Haq Muhtar_J-ICOM.docx
+++ b/Laporan/Syifa' Ul Haq Muhtar_J-ICOM.docx
@@ -393,16 +393,7 @@
           <w:sz w:val="20"/>
           <w:szCs w:val="20"/>
         </w:rPr>
-        <w:t xml:space="preserve">, </w:t>
-      </w:r>
-      <w:r>
-        <w:rPr>
-          <w:b w:val="0"/>
-          <w:color w:val="404040"/>
-          <w:sz w:val="20"/>
-          <w:szCs w:val="20"/>
-        </w:rPr>
-        <w:t>Moh. Idris</w:t>
+        <w:t>, Moh. Idris</w:t>
       </w:r>
       <w:r>
         <w:rPr>
@@ -608,7 +599,7 @@
           <w:sz w:val="18"/>
           <w:szCs w:val="18"/>
         </w:rPr>
-        <w:t>moh.idris@uii.ac.id</w:t>
+        <w:t xml:space="preserve">moh.idris@uii.ac.id </w:t>
       </w:r>
       <w:r>
         <w:rPr>
@@ -617,15 +608,6 @@
           <w:sz w:val="18"/>
           <w:szCs w:val="18"/>
         </w:rPr>
-        <w:t xml:space="preserve"> </w:t>
-      </w:r>
-      <w:r>
-        <w:rPr>
-          <w:b w:val="0"/>
-          <w:color w:val="404040"/>
-          <w:sz w:val="18"/>
-          <w:szCs w:val="18"/>
-        </w:rPr>
         <w:t>* (beri tanda * jika penulis koresponding)</w:t>
       </w:r>
     </w:p>
@@ -658,7 +640,7 @@
           <w:sz w:val="18"/>
           <w:szCs w:val="18"/>
         </w:rPr>
-        <w:t>The monitoring system for religious activities at MI Nurrohmah Bina Insani is a web-based system that monitors religious activities carried out by students. This system is designed to assist teachers and parents in monitoring students both at school and at home. The system was created because there were issues with recording student monitoring activities using physical logbooks, which are prone to damage or loss. The monitoring includes daily activities and religious activities. The system will report the results of daily monitoring and religious activities conducted by students every day. Parents and teachers can directly view the monitoring reports through the provided system. This research focuses on the design of the monitoring system for religious activities at MI Nurrohmah Bina Insani by conducting a needs analysis and system design. The result of this design will be functional and non-functional system requirements, use case diagrams, and interface design drafts that align with the needs analysis, which can be utilized in monitoring student activities both at school and at home.</w:t>
+        <w:t>The MI Nurrohmah Bina Insani religious activity monitoring system is a web-based system that monitors religious activities carried out by students. This system is created to assist teachers and parents in monitoring students both at school and at home. The system is developed due to issues with the recording of student monitoring activities still using logbooks, which are prone to damage or loss. The monitoring includes daily monitoring and religious monitoring. The system will report the results of daily and religious monitoring activities carried out by students every day. Parents and teachers can directly view the monitoring reports through the provided system. This research focuses on the development of the MI Nurrohmah Bina Insani religious activity monitoring system. The system is developed using the waterfall method, and its system testing stage is conducted using black-box testing method.</w:t>
       </w:r>
     </w:p>
     <w:p>
@@ -697,7 +679,64 @@
           <w:sz w:val="18"/>
           <w:szCs w:val="18"/>
         </w:rPr>
-        <w:t xml:space="preserve">Sistem monitoring kegiatan keagamaan MI Nurrohmah Bina Insani merupakan sistem berbasis web yang memantau kegiatan keagamaan yang dilakukan oleh siswa-siswi. Sistem ini dibuat untuk membantu guru dan orang tua dalam memonitoring siswa-siswi saat di sekolah maupun di rumah. Sistem ini dibuat dikarenakan permasalahan pada pencatatan kegiatan monitoring siswa-siswi masih menggunakan buku catatan sehingga mudah rusak atau hilang. Monitoring yang dilakukan berupa monitoring harian dan monitoring keagamaan. Sistem ini akan melaporkan hasil dari monitoring kegiatan harian dan kegiatan keagamaan yang dilakukan oleh siswa-siswi setiap hari. Orang tua dan guru dapat langsung melihat laporan monitoring melalui sistem yang telah diberikan. Penelitian ini berfokus dalam perancangan sistem monitoring kegiatan keagamaan MI Nurrohmah Bina Insani dengan melakukan analisis kebutuhan dan perancangan sistem. Hasil dari perancangan ini akan berupa kebutuhan fungsional dan nonfungsional sistem dan use case diagram dan rancangan tampilan antarmuka sistem yang sesuai dengan analisis kebutuhan yang dapat dimanfaatkan dalam memonitoring kegiatan siswa-siswi saat di sekolah dan di rumah. </w:t>
+        <w:t xml:space="preserve">Sistem monitoring kegiatan keagamaan MI Nurrohmah Bina Insani merupakan sistem berbasis web yang memantau kegiatan keagamaan yang dilakukan oleh siswa-siswi. Sistem ini dibuat untuk membantu guru dan orang tua dalam memonitoring siswa-siswi saat di sekolah maupun di rumah. Sistem ini dibuat dikarenakan permasalahan pada pencatatan kegiatan monitoring siswa-siswi masih menggunakan buku catatan sehingga mudah rusak atau hilang. Monitoring yang dilakukan berupa monitoring harian dan monitoring keagamaan. Sistem ini akan melaporkan hasil dari monitoring kegiatan harian dan kegiatan keagamaan yang dilakukan oleh siswa-siswi setiap hari. Orang tua dan guru dapat langsung melihat laporan monitoring melalui sistem yang telah diberikan. Penelitian ini berfokus dalam pengembangan sistem monitoring kegiatan keagamaan MI Nurrohmah Bina Insani. Sistem  ini dikembangkan menggunakan metode </w:t>
+      </w:r>
+      <w:r>
+        <w:rPr>
+          <w:i/>
+          <w:iCs/>
+          <w:sz w:val="18"/>
+          <w:szCs w:val="18"/>
+        </w:rPr>
+        <w:t>waterfall</w:t>
+      </w:r>
+      <w:r>
+        <w:rPr>
+          <w:sz w:val="18"/>
+          <w:szCs w:val="18"/>
+        </w:rPr>
+        <w:t xml:space="preserve"> dan tahap pengujian sistemnya dilakukan dengan menggunakan metode </w:t>
+      </w:r>
+      <w:r>
+        <w:rPr>
+          <w:i/>
+          <w:iCs/>
+          <w:sz w:val="18"/>
+          <w:szCs w:val="18"/>
+        </w:rPr>
+        <w:t>black</w:t>
+      </w:r>
+      <w:r>
+        <w:rPr>
+          <w:i/>
+          <w:iCs/>
+          <w:sz w:val="18"/>
+          <w:szCs w:val="18"/>
+        </w:rPr>
+        <w:t>-</w:t>
+      </w:r>
+      <w:r>
+        <w:rPr>
+          <w:i/>
+          <w:iCs/>
+          <w:sz w:val="18"/>
+          <w:szCs w:val="18"/>
+        </w:rPr>
+        <w:t>box testing</w:t>
+      </w:r>
+      <w:r>
+        <w:rPr>
+          <w:sz w:val="18"/>
+          <w:szCs w:val="18"/>
+        </w:rPr>
+        <w:t>.</w:t>
+      </w:r>
+      <w:r>
+        <w:rPr>
+          <w:sz w:val="18"/>
+          <w:szCs w:val="18"/>
+        </w:rPr>
+        <w:t xml:space="preserve"> </w:t>
       </w:r>
     </w:p>
     <w:p>
@@ -754,10 +793,10 @@
       <w:bookmarkStart w:id="0" w:name="_heading=h.gjdgxs" w:colFirst="0" w:colLast="0"/>
       <w:bookmarkEnd w:id="0"/>
       <w:r>
-        <w:t xml:space="preserve">Kegiatan keagamaan di lembaga pendidikan Islam tidak hanya menjadi bagian integral dari pendidikan, tetapi juga menjadi cara bagi peserta didik untuk mewujudkan pemahaman mereka terhadap ilmu pengetahuan. Selain itu, kegiatan keagamaan juga berperan sebagai ungkapan </w:t>
-      </w:r>
-      <w:r>
-        <w:t>syukur atas anugerah ilmu pengetahuan, akal, dan kemampuan yang diberikan oleh Tuhan. Pendidikan Islam memiliki tanggung jawab untuk mengimplementasikan nilai-nilai Islam guna memelihara dan meningkatkan nilai-nilai keagamaan melalui kegiatan tersebut.</w:t>
+        <w:t xml:space="preserve">Kegiatan keagamaan di lembaga pendidikan Islam tidak hanya menjadi bagian integral dari pendidikan, tetapi juga menjadi cara bagi peserta didik untuk mewujudkan pemahaman mereka terhadap ilmu pengetahuan. Selain itu, kegiatan keagamaan juga berperan sebagai ungkapan syukur atas anugerah ilmu pengetahuan, akal, dan kemampuan yang diberikan oleh Tuhan. Pendidikan </w:t>
+      </w:r>
+      <w:r>
+        <w:t>Islam memiliki tanggung jawab untuk mengimplementasikan nilai-nilai Islam guna memelihara dan meningkatkan nilai-nilai keagamaan melalui kegiatan tersebut.</w:t>
       </w:r>
     </w:p>
     <w:p>
@@ -765,8 +804,11 @@
         <w:spacing w:after="120"/>
       </w:pPr>
       <w:r>
+        <w:t xml:space="preserve">Staf dan guru memiliki peran krusial dalam memonitor kegiatan keagamaan siswa. Monitoring ini tidak hanya mencakup nilai-nilai keagamaan yang diperoleh siswa, tetapi juga membantu dalam mengontrol dan </w:t>
+      </w:r>
+      <w:r>
         <w:lastRenderedPageBreak/>
-        <w:t>Staf dan guru memiliki peran krusial dalam memonitor kegiatan keagamaan siswa. Monitoring ini tidak hanya mencakup nilai-nilai keagamaan yang diperoleh siswa, tetapi juga membantu dalam mengontrol dan memudahkan pemantauan terhadap kegiatan harian keagamaan, seperti hafalan dan setoran mengaji. MI Nurrohmah Bina Insani, sebagai salah satu madrasah di Kabupaten Bantul, menjalankan dua jenis monitoring keagamaan, yaitu untuk mengaji dan kegiatan harian, dengan mekanisme pengisian yang mencatat setoran siswa.</w:t>
+        <w:t>memudahkan pemantauan terhadap kegiatan harian keagamaan, seperti hafalan dan setoran mengaji. MI Nurrohmah Bina Insani, sebagai salah satu madrasah di Kabupaten Bantul, menjalankan dua jenis monitoring keagamaan, yaitu untuk mengaji dan kegiatan harian, dengan mekanisme pengisian yang mencatat setoran siswa.</w:t>
       </w:r>
     </w:p>
     <w:p>
@@ -1019,10 +1061,7 @@
         <w:spacing w:after="120"/>
       </w:pPr>
       <w:r>
-        <w:t>b</w:t>
-      </w:r>
-      <w:r>
-        <w:t>. K</w:t>
+        <w:t>b. K</w:t>
       </w:r>
       <w:r>
         <w:t>ebutuhan Input</w:t>
@@ -1267,6 +1306,343 @@
     </w:p>
     <w:p>
       <w:pPr>
+        <w:spacing w:after="120"/>
+        <w:rPr>
+          <w:i/>
+          <w:iCs/>
+          <w:color w:val="000000"/>
+        </w:rPr>
+      </w:pPr>
+      <w:r>
+        <w:rPr>
+          <w:color w:val="000000"/>
+        </w:rPr>
+        <w:t xml:space="preserve">2.3 Pengujian </w:t>
+      </w:r>
+      <w:r>
+        <w:rPr>
+          <w:i/>
+          <w:iCs/>
+          <w:color w:val="000000"/>
+        </w:rPr>
+        <w:t>Black-box Testing</w:t>
+      </w:r>
+    </w:p>
+    <w:p>
+      <w:pPr>
+        <w:spacing w:after="120"/>
+        <w:rPr>
+          <w:i/>
+          <w:iCs/>
+          <w:color w:val="000000"/>
+        </w:rPr>
+      </w:pPr>
+      <w:r>
+        <w:rPr>
+          <w:color w:val="000000"/>
+        </w:rPr>
+        <w:t xml:space="preserve">Pengujian sistem ini menggunakan </w:t>
+      </w:r>
+      <w:r>
+        <w:rPr>
+          <w:i/>
+          <w:iCs/>
+          <w:color w:val="000000"/>
+        </w:rPr>
+        <w:t>Black</w:t>
+      </w:r>
+      <w:r>
+        <w:rPr>
+          <w:i/>
+          <w:iCs/>
+          <w:color w:val="000000"/>
+        </w:rPr>
+        <w:t>-b</w:t>
+      </w:r>
+      <w:r>
+        <w:rPr>
+          <w:i/>
+          <w:iCs/>
+          <w:color w:val="000000"/>
+        </w:rPr>
+        <w:t>ox Testing</w:t>
+      </w:r>
+      <w:r>
+        <w:rPr>
+          <w:color w:val="000000"/>
+        </w:rPr>
+        <w:t xml:space="preserve">. Pengujian ini membutuhkan partisipasi dari kedua belah pihak yaitu pihak pengembang dan pihak pelaksana dari MI Nurrohmah Bina Insani. Berikut adalah langkah-langkah </w:t>
+      </w:r>
+      <w:r>
+        <w:rPr>
+          <w:i/>
+          <w:iCs/>
+          <w:color w:val="000000"/>
+        </w:rPr>
+        <w:t>Black</w:t>
+      </w:r>
+      <w:r>
+        <w:rPr>
+          <w:i/>
+          <w:iCs/>
+          <w:color w:val="000000"/>
+        </w:rPr>
+        <w:t>-b</w:t>
+      </w:r>
+      <w:r>
+        <w:rPr>
+          <w:i/>
+          <w:iCs/>
+          <w:color w:val="000000"/>
+        </w:rPr>
+        <w:t>ox Testing:</w:t>
+      </w:r>
+    </w:p>
+    <w:p>
+      <w:pPr>
+        <w:spacing w:after="120"/>
+        <w:rPr>
+          <w:i/>
+          <w:iCs/>
+          <w:color w:val="000000"/>
+        </w:rPr>
+      </w:pPr>
+    </w:p>
+    <w:p>
+      <w:pPr>
+        <w:spacing w:after="120"/>
+        <w:rPr>
+          <w:b/>
+          <w:bCs/>
+          <w:i/>
+          <w:iCs/>
+          <w:color w:val="000000"/>
+        </w:rPr>
+      </w:pPr>
+    </w:p>
+    <w:p>
+      <w:pPr>
+        <w:spacing w:after="120"/>
+        <w:ind w:firstLine="284"/>
+        <w:rPr>
+          <w:color w:val="000000"/>
+          <w:lang w:val="en-ID"/>
+        </w:rPr>
+      </w:pPr>
+      <w:r>
+        <w:rPr>
+          <w:color w:val="000000"/>
+          <w:lang w:val="en-ID"/>
+        </w:rPr>
+        <w:t xml:space="preserve">1. </w:t>
+      </w:r>
+      <w:r>
+        <w:rPr>
+          <w:color w:val="000000"/>
+          <w:lang w:val="en-ID"/>
+        </w:rPr>
+        <w:t>Analisa kebutuhan dan spesifikasi.</w:t>
+      </w:r>
+    </w:p>
+    <w:p>
+      <w:pPr>
+        <w:spacing w:after="120"/>
+        <w:ind w:left="284" w:firstLine="436"/>
+        <w:rPr>
+          <w:color w:val="000000"/>
+          <w:lang w:val="en-ID"/>
+        </w:rPr>
+      </w:pPr>
+      <w:r>
+        <w:rPr>
+          <w:color w:val="000000"/>
+          <w:lang w:val="en-ID"/>
+        </w:rPr>
+        <w:t>Analisa kebutuhan dan spesifikasi dilakukan untuk memastikan persyaratan-persyaratan apa yang ingin dicapai ketika pengujian dilakukan, misalnya fungsi A harus mampu melaksanakan perintah B dan menghasilkan output C.</w:t>
+      </w:r>
+    </w:p>
+    <w:p>
+      <w:pPr>
+        <w:spacing w:after="120"/>
+        <w:ind w:firstLine="284"/>
+        <w:rPr>
+          <w:color w:val="000000"/>
+        </w:rPr>
+      </w:pPr>
+      <w:r>
+        <w:rPr>
+          <w:color w:val="000000"/>
+        </w:rPr>
+        <w:t xml:space="preserve">2. </w:t>
+      </w:r>
+      <w:r>
+        <w:rPr>
+          <w:color w:val="000000"/>
+        </w:rPr>
+        <w:t>Pemilihan Input</w:t>
+      </w:r>
+    </w:p>
+    <w:p>
+      <w:pPr>
+        <w:spacing w:after="120"/>
+        <w:ind w:left="284" w:firstLine="436"/>
+        <w:rPr>
+          <w:color w:val="000000"/>
+        </w:rPr>
+      </w:pPr>
+      <w:r>
+        <w:rPr>
+          <w:color w:val="000000"/>
+        </w:rPr>
+        <w:t>Pemilihan input dilaksanakan untuk memastikan seluruh input yang ada menerima pengujian, sehingga black box testing dapat menguji seluruh skenario input yang dapat terjadi pada suatu perangkat lunak. Misalnya, kita memilih input log in berupa form username dan password.</w:t>
+      </w:r>
+    </w:p>
+    <w:p>
+      <w:pPr>
+        <w:spacing w:after="120"/>
+        <w:ind w:firstLine="284"/>
+        <w:rPr>
+          <w:color w:val="000000"/>
+        </w:rPr>
+      </w:pPr>
+      <w:r>
+        <w:rPr>
+          <w:color w:val="000000"/>
+        </w:rPr>
+        <w:t xml:space="preserve">3. </w:t>
+      </w:r>
+      <w:r>
+        <w:rPr>
+          <w:color w:val="000000"/>
+        </w:rPr>
+        <w:t>Pemilihan Output</w:t>
+      </w:r>
+    </w:p>
+    <w:p>
+      <w:pPr>
+        <w:spacing w:after="120"/>
+        <w:ind w:left="284" w:firstLine="436"/>
+        <w:rPr>
+          <w:color w:val="000000"/>
+        </w:rPr>
+      </w:pPr>
+      <w:r>
+        <w:rPr>
+          <w:color w:val="000000"/>
+        </w:rPr>
+        <w:t>Tester akan menentukan output seperti apa yang diharapkan dari perangkat lunak.</w:t>
+      </w:r>
+    </w:p>
+    <w:p>
+      <w:pPr>
+        <w:spacing w:after="120"/>
+        <w:ind w:firstLine="284"/>
+        <w:rPr>
+          <w:color w:val="000000"/>
+        </w:rPr>
+      </w:pPr>
+      <w:r>
+        <w:rPr>
+          <w:color w:val="000000"/>
+        </w:rPr>
+        <w:t xml:space="preserve">4. </w:t>
+      </w:r>
+      <w:r>
+        <w:rPr>
+          <w:color w:val="000000"/>
+        </w:rPr>
+        <w:t>Seleksi Input</w:t>
+      </w:r>
+    </w:p>
+    <w:p>
+      <w:pPr>
+        <w:spacing w:after="120"/>
+        <w:ind w:left="284" w:firstLine="436"/>
+        <w:rPr>
+          <w:color w:val="000000"/>
+        </w:rPr>
+      </w:pPr>
+      <w:r>
+        <w:rPr>
+          <w:color w:val="000000"/>
+        </w:rPr>
+        <w:t>Tester akan menentukan test case atau skenario dari input yang terpilih.</w:t>
+      </w:r>
+    </w:p>
+    <w:p>
+      <w:pPr>
+        <w:spacing w:after="120"/>
+        <w:ind w:firstLine="284"/>
+        <w:rPr>
+          <w:color w:val="000000"/>
+        </w:rPr>
+      </w:pPr>
+      <w:r>
+        <w:rPr>
+          <w:color w:val="000000"/>
+        </w:rPr>
+        <w:t xml:space="preserve">5. </w:t>
+      </w:r>
+      <w:r>
+        <w:rPr>
+          <w:color w:val="000000"/>
+        </w:rPr>
+        <w:t>Pengujian</w:t>
+      </w:r>
+    </w:p>
+    <w:p>
+      <w:pPr>
+        <w:spacing w:after="120"/>
+        <w:ind w:left="284" w:firstLine="436"/>
+        <w:rPr>
+          <w:color w:val="000000"/>
+        </w:rPr>
+      </w:pPr>
+      <w:r>
+        <w:rPr>
+          <w:color w:val="000000"/>
+        </w:rPr>
+        <w:t>Test Case yang ditentukan tadi akan diuji berdasarkan Input-Input yang Anda tentukan sebelumnya. Hal ini digunakan sebagai alat uji apakah perangkat lunak dan aplikasi berjalan dengan baik atau tidak.</w:t>
+      </w:r>
+    </w:p>
+    <w:p>
+      <w:pPr>
+        <w:spacing w:after="120"/>
+        <w:ind w:firstLine="284"/>
+        <w:rPr>
+          <w:color w:val="000000"/>
+        </w:rPr>
+      </w:pPr>
+      <w:r>
+        <w:rPr>
+          <w:color w:val="000000"/>
+        </w:rPr>
+        <w:t xml:space="preserve">6. </w:t>
+      </w:r>
+      <w:r>
+        <w:rPr>
+          <w:color w:val="000000"/>
+        </w:rPr>
+        <w:t>Review Hasil</w:t>
+      </w:r>
+    </w:p>
+    <w:p>
+      <w:pPr>
+        <w:spacing w:after="120"/>
+        <w:ind w:left="284" w:firstLine="436"/>
+        <w:rPr>
+          <w:color w:val="000000"/>
+        </w:rPr>
+      </w:pPr>
+      <w:r>
+        <w:rPr>
+          <w:color w:val="000000"/>
+        </w:rPr>
+        <w:t>Tahap terakhir dalam contoh pengujian Black Box Testing adalah review dan evaluasi hasil pengujian yang telah dilakukan. Secara umum hasil pengujian ini berupa laporan dan catatan hasil pengujian. Melalui laporan dan catatan pengujian tersebut Anda bisa melihat apakah ada yang tidak sesuai dengan perangkat lunak dan aplikasi atau tidak.</w:t>
+      </w:r>
+    </w:p>
+    <w:p>
+      <w:pPr>
         <w:pStyle w:val="Heading1"/>
         <w:ind w:left="284" w:hanging="284"/>
       </w:pPr>
@@ -1310,13 +1686,7 @@
         <w:rPr>
           <w:color w:val="000000"/>
         </w:rPr>
-        <w:t xml:space="preserve">Pada hasil tahapan analisis kebutuhan didapat data yang didapat dari wawancara dengan pihak MI Nurrohmah Bina Insani kemudian dianalisis untuk dijadikan patokan dalam membangun sistem. Data yang didapat menghasilkan kebutuhan sistem yang diperlukan yaitu </w:t>
-      </w:r>
-      <w:r>
-        <w:rPr>
-          <w:color w:val="000000"/>
-        </w:rPr>
-        <w:t>memiliki tiga aktor yang berperan pada sistem tersebut yaitu dapat dilihat di Tabel Pengguna Sistem</w:t>
+        <w:t>Pada hasil tahapan analisis kebutuhan didapat data yang didapat dari wawancara dengan pihak MI Nurrohmah Bina Insani kemudian dianalisis untuk dijadikan patokan dalam membangun sistem. Data yang didapat menghasilkan kebutuhan sistem yang diperlukan yaitu memiliki tiga aktor yang berperan pada sistem tersebut yaitu dapat dilihat di Tabel Pengguna Sistem</w:t>
       </w:r>
     </w:p>
     <w:tbl>
@@ -1524,7 +1894,14 @@
               <w:rPr>
                 <w:color w:val="000000"/>
               </w:rPr>
-              <w:t>Melaporkan dan memantau hasil monitoring laporan perkembangan anak disekolah maupun dirumah</w:t>
+              <w:t xml:space="preserve">Melaporkan dan memantau hasil monitoring laporan </w:t>
+            </w:r>
+            <w:r>
+              <w:rPr>
+                <w:color w:val="000000"/>
+              </w:rPr>
+              <w:lastRenderedPageBreak/>
+              <w:t>perkembangan anak disekolah maupun dirumah</w:t>
             </w:r>
             <w:r>
               <w:rPr>
@@ -1556,6 +1933,7 @@
               <w:rPr>
                 <w:color w:val="000000"/>
               </w:rPr>
+              <w:lastRenderedPageBreak/>
               <w:t>3</w:t>
             </w:r>
           </w:p>
@@ -2361,7 +2739,6 @@
         <w:rPr>
           <w:i w:val="0"/>
         </w:rPr>
-        <w:lastRenderedPageBreak/>
         <w:t xml:space="preserve">3.2. </w:t>
       </w:r>
       <w:r>
@@ -2401,6 +2778,7 @@
       </w:pPr>
       <w:r>
         <w:rPr>
+          <w:noProof/>
           <w:color w:val="000000"/>
           <w:lang w:val="en-ID"/>
         </w:rPr>
@@ -2609,9 +2987,11 @@
       </w:pPr>
       <w:r>
         <w:rPr>
+          <w:noProof/>
           <w:color w:val="000000"/>
           <w:lang w:val="en-ID"/>
         </w:rPr>
+        <w:lastRenderedPageBreak/>
         <w:drawing>
           <wp:inline distT="0" distB="0" distL="0" distR="0" wp14:anchorId="310AE95B" wp14:editId="0AA708E0">
             <wp:extent cx="2567940" cy="2519430"/>
@@ -2783,6 +3163,7 @@
       </w:pPr>
       <w:r>
         <w:rPr>
+          <w:noProof/>
           <w:color w:val="000000"/>
           <w:sz w:val="16"/>
           <w:szCs w:val="16"/>
@@ -2967,11 +3348,11 @@
       </w:pPr>
       <w:r>
         <w:rPr>
-          <w:color w:val="000000"/>
-        </w:rPr>
-        <w:lastRenderedPageBreak/>
+          <w:noProof/>
+          <w:color w:val="000000"/>
+        </w:rPr>
         <w:drawing>
-          <wp:inline distT="0" distB="0" distL="0" distR="0" wp14:anchorId="08EDF15F" wp14:editId="2B518861">
+          <wp:inline distT="0" distB="0" distL="0" distR="0" wp14:anchorId="08EDF15F" wp14:editId="1411E259">
             <wp:extent cx="2653665" cy="2937163"/>
             <wp:effectExtent l="0" t="0" r="0" b="0"/>
             <wp:docPr id="445227982" name="Picture 1"/>
@@ -3129,10 +3510,11 @@
       </w:pPr>
       <w:r>
         <w:rPr>
+          <w:noProof/>
           <w:color w:val="000000"/>
         </w:rPr>
         <w:drawing>
-          <wp:inline distT="0" distB="0" distL="0" distR="0" wp14:anchorId="71E9B3EC" wp14:editId="6FE4B886">
+          <wp:inline distT="0" distB="0" distL="0" distR="0" wp14:anchorId="71E9B3EC" wp14:editId="51A723B6">
             <wp:extent cx="2548621" cy="1661160"/>
             <wp:effectExtent l="0" t="0" r="4445" b="0"/>
             <wp:docPr id="1233388804" name="Picture 1"/>
@@ -3284,10 +3666,12 @@
       </w:pPr>
       <w:r>
         <w:rPr>
-          <w:color w:val="000000"/>
-        </w:rPr>
+          <w:noProof/>
+          <w:color w:val="000000"/>
+        </w:rPr>
+        <w:lastRenderedPageBreak/>
         <w:drawing>
-          <wp:inline distT="0" distB="0" distL="0" distR="0" wp14:anchorId="2E40F370" wp14:editId="1612F243">
+          <wp:inline distT="0" distB="0" distL="0" distR="0" wp14:anchorId="2E40F370" wp14:editId="072FD911">
             <wp:extent cx="2548621" cy="1661160"/>
             <wp:effectExtent l="0" t="0" r="4445" b="0"/>
             <wp:docPr id="61201693" name="Picture 2"/>
@@ -3432,10 +3816,11 @@
       </w:pPr>
       <w:r>
         <w:rPr>
+          <w:noProof/>
           <w:color w:val="000000"/>
         </w:rPr>
         <w:drawing>
-          <wp:inline distT="0" distB="0" distL="0" distR="0" wp14:anchorId="6B8A9AE5" wp14:editId="41593354">
+          <wp:inline distT="0" distB="0" distL="0" distR="0" wp14:anchorId="6B8A9AE5" wp14:editId="5D7FB42C">
             <wp:extent cx="2536930" cy="1653540"/>
             <wp:effectExtent l="0" t="0" r="0" b="3810"/>
             <wp:docPr id="283855690" name="Picture 3"/>
@@ -3580,10 +3965,11 @@
       </w:pPr>
       <w:r>
         <w:rPr>
+          <w:noProof/>
           <w:color w:val="000000"/>
         </w:rPr>
         <w:drawing>
-          <wp:inline distT="0" distB="0" distL="0" distR="0" wp14:anchorId="28A104FE" wp14:editId="5FE723E7">
+          <wp:inline distT="0" distB="0" distL="0" distR="0" wp14:anchorId="28A104FE" wp14:editId="13311858">
             <wp:extent cx="2491740" cy="1618199"/>
             <wp:effectExtent l="0" t="0" r="3810" b="1270"/>
             <wp:docPr id="171788335" name="Picture 6"/>
@@ -3715,7 +4101,6 @@
         <w:rPr>
           <w:color w:val="000000"/>
         </w:rPr>
-        <w:lastRenderedPageBreak/>
         <w:t>Antarmuka monitoring mahfudhot yang ditampilkan kepada orang tua dan guru akan dapat menampilkan sesuai data mahfudhot anak yang ditampilkan. Orang tua akan mendapatkan laporan monitoring mahfudhot sesuai dengan yang dilakukan oleh siswa ketika disekolah. Dengan adanya laporan yang lebih detail dapat lebih membantu orang tua mengetahui monitoring mahfudhot anak pada setiap harinya. Perancangan antarmuka dapat dilihat pada Gambar 10 Perancangan monitoring mahfudhot.</w:t>
       </w:r>
     </w:p>
@@ -3729,10 +4114,11 @@
       </w:pPr>
       <w:r>
         <w:rPr>
+          <w:noProof/>
           <w:color w:val="000000"/>
         </w:rPr>
         <w:drawing>
-          <wp:inline distT="0" distB="0" distL="0" distR="0" wp14:anchorId="4AE09069" wp14:editId="4D76C16C">
+          <wp:inline distT="0" distB="0" distL="0" distR="0" wp14:anchorId="4AE09069" wp14:editId="00107A51">
             <wp:extent cx="2569626" cy="1668780"/>
             <wp:effectExtent l="0" t="0" r="2540" b="7620"/>
             <wp:docPr id="2092050876" name="Picture 7"/>
@@ -3877,10 +4263,11 @@
       </w:pPr>
       <w:r>
         <w:rPr>
+          <w:noProof/>
           <w:color w:val="000000"/>
         </w:rPr>
         <w:drawing>
-          <wp:inline distT="0" distB="0" distL="0" distR="0" wp14:anchorId="35CFB7AE" wp14:editId="02568D48">
+          <wp:inline distT="0" distB="0" distL="0" distR="0" wp14:anchorId="35CFB7AE" wp14:editId="3100A040">
             <wp:extent cx="2604826" cy="1691640"/>
             <wp:effectExtent l="0" t="0" r="5080" b="3810"/>
             <wp:docPr id="297926280" name="Picture 8"/>
@@ -4025,10 +4412,12 @@
       </w:pPr>
       <w:r>
         <w:rPr>
-          <w:color w:val="000000"/>
-        </w:rPr>
+          <w:noProof/>
+          <w:color w:val="000000"/>
+        </w:rPr>
+        <w:lastRenderedPageBreak/>
         <w:drawing>
-          <wp:inline distT="0" distB="0" distL="0" distR="0" wp14:anchorId="5FA44E26" wp14:editId="78FFA47F">
+          <wp:inline distT="0" distB="0" distL="0" distR="0" wp14:anchorId="5FA44E26" wp14:editId="75C21084">
             <wp:extent cx="2499225" cy="1623060"/>
             <wp:effectExtent l="0" t="0" r="0" b="0"/>
             <wp:docPr id="2051227232" name="Picture 9"/>
@@ -4173,10 +4562,11 @@
       </w:pPr>
       <w:r>
         <w:rPr>
+          <w:noProof/>
           <w:color w:val="000000"/>
         </w:rPr>
         <w:drawing>
-          <wp:inline distT="0" distB="0" distL="0" distR="0" wp14:anchorId="494386CD" wp14:editId="48C642DB">
+          <wp:inline distT="0" distB="0" distL="0" distR="0" wp14:anchorId="494386CD" wp14:editId="071CC519">
             <wp:extent cx="2546159" cy="1653540"/>
             <wp:effectExtent l="0" t="0" r="6985" b="3810"/>
             <wp:docPr id="1488381218" name="Picture 10"/>
@@ -4308,10 +4698,11 @@
       </w:pPr>
       <w:r>
         <w:rPr>
+          <w:noProof/>
           <w:color w:val="000000"/>
         </w:rPr>
         <w:drawing>
-          <wp:inline distT="0" distB="0" distL="0" distR="0" wp14:anchorId="4E53EEA9" wp14:editId="3D823F61">
+          <wp:inline distT="0" distB="0" distL="0" distR="0" wp14:anchorId="4E53EEA9" wp14:editId="3CA7A975">
             <wp:extent cx="2529840" cy="1647677"/>
             <wp:effectExtent l="0" t="0" r="3810" b="0"/>
             <wp:docPr id="774459494" name="Picture 1"/>
@@ -4474,7 +4865,6 @@
         </w:tabs>
       </w:pPr>
       <w:r>
-        <w:lastRenderedPageBreak/>
         <w:t xml:space="preserve">4. </w:t>
       </w:r>
       <w:r>
@@ -5429,25 +5819,7 @@
         <w:sz w:val="20"/>
         <w:szCs w:val="20"/>
       </w:rPr>
-      <w:t>Syifa’ Ul Haq Muhtar</w:t>
-    </w:r>
-    <w:r>
-      <w:rPr>
-        <w:b w:val="0"/>
-        <w:color w:val="404040"/>
-        <w:sz w:val="20"/>
-        <w:szCs w:val="20"/>
-      </w:rPr>
-      <w:t xml:space="preserve">, </w:t>
-    </w:r>
-    <w:r>
-      <w:rPr>
-        <w:b w:val="0"/>
-        <w:color w:val="404040"/>
-        <w:sz w:val="20"/>
-        <w:szCs w:val="20"/>
-      </w:rPr>
-      <w:t>Moh. Idris</w:t>
+      <w:t>Syifa’ Ul Haq Muhtar, Moh. Idris</w:t>
     </w:r>
     <w:r>
       <w:rPr>
@@ -5514,6 +5886,97 @@
 <file path=word/numbering.xml><?xml version="1.0" encoding="utf-8"?>
 <w:numbering xmlns:wpc="http://schemas.microsoft.com/office/word/2010/wordprocessingCanvas" xmlns:cx="http://schemas.microsoft.com/office/drawing/2014/chartex" xmlns:cx1="http://schemas.microsoft.com/office/drawing/2015/9/8/chartex" xmlns:cx2="http://schemas.microsoft.com/office/drawing/2015/10/21/chartex" xmlns:cx3="http://schemas.microsoft.com/office/drawing/2016/5/9/chartex" xmlns:cx4="http://schemas.microsoft.com/office/drawing/2016/5/10/chartex" xmlns:cx5="http://schemas.microsoft.com/office/drawing/2016/5/11/chartex" xmlns:cx6="http://schemas.microsoft.com/office/drawing/2016/5/12/chartex" xmlns:cx7="http://schemas.microsoft.com/office/drawing/2016/5/13/chartex" xmlns:cx8="http://schemas.microsoft.com/office/drawing/2016/5/14/chartex" xmlns:mc="http://schemas.openxmlformats.org/markup-compatibility/2006" xmlns:aink="http://schemas.microsoft.com/office/drawing/2016/ink" xmlns:am3d="http://schemas.microsoft.com/office/drawing/2017/model3d" xmlns:o="urn:schemas-microsoft-com:office:office" xmlns:oel="http://schemas.microsoft.com/office/2019/extlst" xmlns:r="http://schemas.openxmlformats.org/officeDocument/2006/relationships" xmlns:m="http://schemas.openxmlformats.org/officeDocument/2006/math" xmlns:v="urn:schemas-microsoft-com:vml" xmlns:wp14="http://schemas.microsoft.com/office/word/2010/wordprocessingDrawing" xmlns:wp="http://schemas.openxmlformats.org/drawingml/2006/wordprocessingDrawing" xmlns:w10="urn:schemas-microsoft-com:office:word" xmlns:w="http://schemas.openxmlformats.org/wordprocessingml/2006/main" xmlns:w14="http://schemas.microsoft.com/office/word/2010/wordml" xmlns:w15="http://schemas.microsoft.com/office/word/2012/wordml" xmlns:w16cex="http://schemas.microsoft.com/office/word/2018/wordml/cex" xmlns:w16cid="http://schemas.microsoft.com/office/word/2016/wordml/cid" xmlns:w16="http://schemas.microsoft.com/office/word/2018/wordml" xmlns:w16sdtdh="http://schemas.microsoft.com/office/word/2020/wordml/sdtdatahash" xmlns:w16se="http://schemas.microsoft.com/office/word/2015/wordml/symex" xmlns:wpg="http://schemas.microsoft.com/office/word/2010/wordprocessingGroup" xmlns:wpi="http://schemas.microsoft.com/office/word/2010/wordprocessingInk" xmlns:wne="http://schemas.microsoft.com/office/word/2006/wordml" xmlns:wps="http://schemas.microsoft.com/office/word/2010/wordprocessingShape" mc:Ignorable="w14 w15 w16se w16cid w16 w16cex w16sdtdh wp14">
   <w:abstractNum w:abstractNumId="0" w15:restartNumberingAfterBreak="0">
+    <w:nsid w:val="1C257303"/>
+    <w:multiLevelType w:val="hybridMultilevel"/>
+    <w:tmpl w:val="5E648302"/>
+    <w:lvl w:ilvl="0" w:tplc="62BC39A4">
+      <w:start w:val="1"/>
+      <w:numFmt w:val="decimal"/>
+      <w:lvlText w:val="%1."/>
+      <w:lvlJc w:val="left"/>
+      <w:pPr>
+        <w:ind w:left="1534" w:hanging="360"/>
+      </w:pPr>
+      <w:rPr>
+        <w:rFonts w:hint="default"/>
+        <w:b w:val="0"/>
+        <w:bCs w:val="0"/>
+      </w:rPr>
+    </w:lvl>
+    <w:lvl w:ilvl="1" w:tplc="38090019" w:tentative="1">
+      <w:start w:val="1"/>
+      <w:numFmt w:val="lowerLetter"/>
+      <w:lvlText w:val="%2."/>
+      <w:lvlJc w:val="left"/>
+      <w:pPr>
+        <w:ind w:left="2254" w:hanging="360"/>
+      </w:pPr>
+    </w:lvl>
+    <w:lvl w:ilvl="2" w:tplc="3809001B" w:tentative="1">
+      <w:start w:val="1"/>
+      <w:numFmt w:val="lowerRoman"/>
+      <w:lvlText w:val="%3."/>
+      <w:lvlJc w:val="right"/>
+      <w:pPr>
+        <w:ind w:left="2974" w:hanging="180"/>
+      </w:pPr>
+    </w:lvl>
+    <w:lvl w:ilvl="3" w:tplc="3809000F" w:tentative="1">
+      <w:start w:val="1"/>
+      <w:numFmt w:val="decimal"/>
+      <w:lvlText w:val="%4."/>
+      <w:lvlJc w:val="left"/>
+      <w:pPr>
+        <w:ind w:left="3694" w:hanging="360"/>
+      </w:pPr>
+    </w:lvl>
+    <w:lvl w:ilvl="4" w:tplc="38090019" w:tentative="1">
+      <w:start w:val="1"/>
+      <w:numFmt w:val="lowerLetter"/>
+      <w:lvlText w:val="%5."/>
+      <w:lvlJc w:val="left"/>
+      <w:pPr>
+        <w:ind w:left="4414" w:hanging="360"/>
+      </w:pPr>
+    </w:lvl>
+    <w:lvl w:ilvl="5" w:tplc="3809001B" w:tentative="1">
+      <w:start w:val="1"/>
+      <w:numFmt w:val="lowerRoman"/>
+      <w:lvlText w:val="%6."/>
+      <w:lvlJc w:val="right"/>
+      <w:pPr>
+        <w:ind w:left="5134" w:hanging="180"/>
+      </w:pPr>
+    </w:lvl>
+    <w:lvl w:ilvl="6" w:tplc="3809000F" w:tentative="1">
+      <w:start w:val="1"/>
+      <w:numFmt w:val="decimal"/>
+      <w:lvlText w:val="%7."/>
+      <w:lvlJc w:val="left"/>
+      <w:pPr>
+        <w:ind w:left="5854" w:hanging="360"/>
+      </w:pPr>
+    </w:lvl>
+    <w:lvl w:ilvl="7" w:tplc="38090019" w:tentative="1">
+      <w:start w:val="1"/>
+      <w:numFmt w:val="lowerLetter"/>
+      <w:lvlText w:val="%8."/>
+      <w:lvlJc w:val="left"/>
+      <w:pPr>
+        <w:ind w:left="6574" w:hanging="360"/>
+      </w:pPr>
+    </w:lvl>
+    <w:lvl w:ilvl="8" w:tplc="3809001B" w:tentative="1">
+      <w:start w:val="1"/>
+      <w:numFmt w:val="lowerRoman"/>
+      <w:lvlText w:val="%9."/>
+      <w:lvlJc w:val="right"/>
+      <w:pPr>
+        <w:ind w:left="7294" w:hanging="180"/>
+      </w:pPr>
+    </w:lvl>
+  </w:abstractNum>
+  <w:abstractNum w:abstractNumId="1" w15:restartNumberingAfterBreak="0">
     <w:nsid w:val="1CFD5519"/>
     <w:multiLevelType w:val="multilevel"/>
     <w:tmpl w:val="DB2019C2"/>
@@ -5599,7 +6062,7 @@
       </w:pPr>
     </w:lvl>
   </w:abstractNum>
-  <w:abstractNum w:abstractNumId="1" w15:restartNumberingAfterBreak="0">
+  <w:abstractNum w:abstractNumId="2" w15:restartNumberingAfterBreak="0">
     <w:nsid w:val="1F203532"/>
     <w:multiLevelType w:val="multilevel"/>
     <w:tmpl w:val="0C20884A"/>
@@ -5685,7 +6148,7 @@
       </w:pPr>
     </w:lvl>
   </w:abstractNum>
-  <w:abstractNum w:abstractNumId="2" w15:restartNumberingAfterBreak="0">
+  <w:abstractNum w:abstractNumId="3" w15:restartNumberingAfterBreak="0">
     <w:nsid w:val="3FBF3B43"/>
     <w:multiLevelType w:val="multilevel"/>
     <w:tmpl w:val="7BE8144C"/>
@@ -5771,7 +6234,7 @@
       </w:pPr>
     </w:lvl>
   </w:abstractNum>
-  <w:abstractNum w:abstractNumId="3" w15:restartNumberingAfterBreak="0">
+  <w:abstractNum w:abstractNumId="4" w15:restartNumberingAfterBreak="0">
     <w:nsid w:val="66D26495"/>
     <w:multiLevelType w:val="multilevel"/>
     <w:tmpl w:val="F716C6AE"/>
@@ -5857,7 +6320,7 @@
       </w:pPr>
     </w:lvl>
   </w:abstractNum>
-  <w:abstractNum w:abstractNumId="4" w15:restartNumberingAfterBreak="0">
+  <w:abstractNum w:abstractNumId="5" w15:restartNumberingAfterBreak="0">
     <w:nsid w:val="71E366E3"/>
     <w:multiLevelType w:val="multilevel"/>
     <w:tmpl w:val="CC04606C"/>
@@ -5944,19 +6407,22 @@
     </w:lvl>
   </w:abstractNum>
   <w:num w:numId="1" w16cid:durableId="264776565">
+    <w:abstractNumId w:val="2"/>
+  </w:num>
+  <w:num w:numId="2" w16cid:durableId="153494352">
+    <w:abstractNumId w:val="5"/>
+  </w:num>
+  <w:num w:numId="3" w16cid:durableId="1586375805">
+    <w:abstractNumId w:val="3"/>
+  </w:num>
+  <w:num w:numId="4" w16cid:durableId="64499647">
     <w:abstractNumId w:val="1"/>
   </w:num>
-  <w:num w:numId="2" w16cid:durableId="153494352">
+  <w:num w:numId="5" w16cid:durableId="1273973858">
     <w:abstractNumId w:val="4"/>
   </w:num>
-  <w:num w:numId="3" w16cid:durableId="1586375805">
-    <w:abstractNumId w:val="2"/>
-  </w:num>
-  <w:num w:numId="4" w16cid:durableId="64499647">
+  <w:num w:numId="6" w16cid:durableId="1213931291">
     <w:abstractNumId w:val="0"/>
-  </w:num>
-  <w:num w:numId="5" w16cid:durableId="1273973858">
-    <w:abstractNumId w:val="3"/>
   </w:num>
 </w:numbering>
 </file>

</xml_diff>

<commit_message>
menambah implementasi aplikasi di jurnal
Signed-off-by: Syifa' Ul Haq M <syifaulhaq80@gmail.com>
</commit_message>
<xml_diff>
--- a/Laporan/Syifa' Ul Haq Muhtar_J-ICOM.docx
+++ b/Laporan/Syifa' Ul Haq Muhtar_J-ICOM.docx
@@ -21779,6 +21779,14 @@
     </w:p>
     <w:p>
       <w:r>
+        <w:t>Pada bagian data monitoring harian berfungsi untuk menambahkan pertanyaan untuk monitoring harian dan dibagi sesuai dengan kelas, tahun, dan bulan. Untuk tampilan utamanya sesuai dengan Gambar</w:t>
+      </w:r>
+    </w:p>
+    <w:p>
+      <w:pPr>
+        <w:jc w:val="center"/>
+      </w:pPr>
+      <w:r>
         <w:rPr>
           <w:noProof/>
         </w:rPr>
@@ -21821,10 +21829,86 @@
     </w:p>
     <w:p>
       <w:r>
-        <w:t>3. Monitoring Keagamaan</w:t>
+        <w:t xml:space="preserve">Bagian untuk menambahkan pertanyaan monitoring harian akan menampilkan menu pemilihan kelas, tahun, dan bulan serta menu untuk menambahkan pertanyaan. </w:t>
+      </w:r>
+      <w:r>
+        <w:t xml:space="preserve">Terdapat 2 jenis pertanyaan yaitu pertanyaan isian dan pertanyaan opsional. </w:t>
+      </w:r>
+      <w:r>
+        <w:t xml:space="preserve">Tampilan menu menambahkan pertanyaan sesuai dengan Gambar </w:t>
       </w:r>
     </w:p>
     <w:p>
+      <w:pPr>
+        <w:jc w:val="center"/>
+      </w:pPr>
+      <w:r>
+        <w:rPr>
+          <w:noProof/>
+        </w:rPr>
+        <w:drawing>
+          <wp:inline distT="0" distB="0" distL="0" distR="0" wp14:anchorId="70047030" wp14:editId="0D0D91B7">
+            <wp:extent cx="2655570" cy="1365250"/>
+            <wp:effectExtent l="0" t="0" r="0" b="6350"/>
+            <wp:docPr id="2118582083" name="Picture 1"/>
+            <wp:cNvGraphicFramePr>
+              <a:graphicFrameLocks xmlns:a="http://schemas.openxmlformats.org/drawingml/2006/main" noChangeAspect="1"/>
+            </wp:cNvGraphicFramePr>
+            <a:graphic xmlns:a="http://schemas.openxmlformats.org/drawingml/2006/main">
+              <a:graphicData uri="http://schemas.openxmlformats.org/drawingml/2006/picture">
+                <pic:pic xmlns:pic="http://schemas.openxmlformats.org/drawingml/2006/picture">
+                  <pic:nvPicPr>
+                    <pic:cNvPr id="2118582083" name=""/>
+                    <pic:cNvPicPr/>
+                  </pic:nvPicPr>
+                  <pic:blipFill>
+                    <a:blip r:embed="rId28"/>
+                    <a:stretch>
+                      <a:fillRect/>
+                    </a:stretch>
+                  </pic:blipFill>
+                  <pic:spPr>
+                    <a:xfrm>
+                      <a:off x="0" y="0"/>
+                      <a:ext cx="2655570" cy="1365250"/>
+                    </a:xfrm>
+                    <a:prstGeom prst="rect">
+                      <a:avLst/>
+                    </a:prstGeom>
+                  </pic:spPr>
+                </pic:pic>
+              </a:graphicData>
+            </a:graphic>
+          </wp:inline>
+        </w:drawing>
+      </w:r>
+    </w:p>
+    <w:p>
+      <w:r>
+        <w:t>3. Monitoring Keagamaan</w:t>
+      </w:r>
+    </w:p>
+    <w:p>
+      <w:r>
+        <w:t xml:space="preserve">Pada bagian data monitoring </w:t>
+      </w:r>
+      <w:r>
+        <w:t>keagamaan</w:t>
+      </w:r>
+      <w:r>
+        <w:t xml:space="preserve"> berfungsi untuk </w:t>
+      </w:r>
+      <w:r>
+        <w:t>mengisi monitoring keagamaan sesuai dengan yang akan di monitoring</w:t>
+      </w:r>
+      <w:r>
+        <w:t>. Untuk tampilan utamanya sesuai dengan Gambar</w:t>
+      </w:r>
+    </w:p>
+    <w:p>
+      <w:pPr>
+        <w:jc w:val="center"/>
+      </w:pPr>
       <w:r>
         <w:rPr>
           <w:noProof/>
@@ -21845,7 +21929,7 @@
                     <pic:cNvPicPr/>
                   </pic:nvPicPr>
                   <pic:blipFill>
-                    <a:blip r:embed="rId28"/>
+                    <a:blip r:embed="rId29"/>
                     <a:stretch>
                       <a:fillRect/>
                     </a:stretch>
@@ -21868,14 +21952,494 @@
     </w:p>
     <w:p>
       <w:r>
-        <w:t>4. Monitoring Harian</w:t>
+        <w:t>a. Monitoring Tahsin</w:t>
       </w:r>
     </w:p>
     <w:p>
+      <w:pPr>
+        <w:jc w:val="center"/>
+      </w:pPr>
       <w:r>
         <w:rPr>
           <w:noProof/>
         </w:rPr>
+        <w:drawing>
+          <wp:inline distT="0" distB="0" distL="0" distR="0" wp14:anchorId="507EAD1A" wp14:editId="306C2CAB">
+            <wp:extent cx="2655570" cy="1356360"/>
+            <wp:effectExtent l="0" t="0" r="0" b="0"/>
+            <wp:docPr id="1000967533" name="Picture 1"/>
+            <wp:cNvGraphicFramePr>
+              <a:graphicFrameLocks xmlns:a="http://schemas.openxmlformats.org/drawingml/2006/main" noChangeAspect="1"/>
+            </wp:cNvGraphicFramePr>
+            <a:graphic xmlns:a="http://schemas.openxmlformats.org/drawingml/2006/main">
+              <a:graphicData uri="http://schemas.openxmlformats.org/drawingml/2006/picture">
+                <pic:pic xmlns:pic="http://schemas.openxmlformats.org/drawingml/2006/picture">
+                  <pic:nvPicPr>
+                    <pic:cNvPr id="1000967533" name=""/>
+                    <pic:cNvPicPr/>
+                  </pic:nvPicPr>
+                  <pic:blipFill>
+                    <a:blip r:embed="rId30"/>
+                    <a:stretch>
+                      <a:fillRect/>
+                    </a:stretch>
+                  </pic:blipFill>
+                  <pic:spPr>
+                    <a:xfrm>
+                      <a:off x="0" y="0"/>
+                      <a:ext cx="2655570" cy="1356360"/>
+                    </a:xfrm>
+                    <a:prstGeom prst="rect">
+                      <a:avLst/>
+                    </a:prstGeom>
+                  </pic:spPr>
+                </pic:pic>
+              </a:graphicData>
+            </a:graphic>
+          </wp:inline>
+        </w:drawing>
+      </w:r>
+    </w:p>
+    <w:p>
+      <w:pPr>
+        <w:jc w:val="center"/>
+      </w:pPr>
+      <w:r>
+        <w:rPr>
+          <w:noProof/>
+        </w:rPr>
+        <w:lastRenderedPageBreak/>
+        <w:drawing>
+          <wp:inline distT="0" distB="0" distL="0" distR="0" wp14:anchorId="10014644" wp14:editId="40B058CD">
+            <wp:extent cx="2655570" cy="2357755"/>
+            <wp:effectExtent l="0" t="0" r="0" b="4445"/>
+            <wp:docPr id="1584204289" name="Picture 1"/>
+            <wp:cNvGraphicFramePr>
+              <a:graphicFrameLocks xmlns:a="http://schemas.openxmlformats.org/drawingml/2006/main" noChangeAspect="1"/>
+            </wp:cNvGraphicFramePr>
+            <a:graphic xmlns:a="http://schemas.openxmlformats.org/drawingml/2006/main">
+              <a:graphicData uri="http://schemas.openxmlformats.org/drawingml/2006/picture">
+                <pic:pic xmlns:pic="http://schemas.openxmlformats.org/drawingml/2006/picture">
+                  <pic:nvPicPr>
+                    <pic:cNvPr id="1584204289" name=""/>
+                    <pic:cNvPicPr/>
+                  </pic:nvPicPr>
+                  <pic:blipFill>
+                    <a:blip r:embed="rId31"/>
+                    <a:stretch>
+                      <a:fillRect/>
+                    </a:stretch>
+                  </pic:blipFill>
+                  <pic:spPr>
+                    <a:xfrm>
+                      <a:off x="0" y="0"/>
+                      <a:ext cx="2655570" cy="2357755"/>
+                    </a:xfrm>
+                    <a:prstGeom prst="rect">
+                      <a:avLst/>
+                    </a:prstGeom>
+                  </pic:spPr>
+                </pic:pic>
+              </a:graphicData>
+            </a:graphic>
+          </wp:inline>
+        </w:drawing>
+      </w:r>
+    </w:p>
+    <w:p>
+      <w:r>
+        <w:t>b. Monitoring Tahfidz</w:t>
+      </w:r>
+    </w:p>
+    <w:p>
+      <w:pPr>
+        <w:jc w:val="center"/>
+      </w:pPr>
+      <w:r>
+        <w:rPr>
+          <w:noProof/>
+        </w:rPr>
+        <w:drawing>
+          <wp:inline distT="0" distB="0" distL="0" distR="0" wp14:anchorId="59A06F6E" wp14:editId="39AB8574">
+            <wp:extent cx="2655570" cy="1352550"/>
+            <wp:effectExtent l="0" t="0" r="0" b="0"/>
+            <wp:docPr id="1634671086" name="Picture 1"/>
+            <wp:cNvGraphicFramePr>
+              <a:graphicFrameLocks xmlns:a="http://schemas.openxmlformats.org/drawingml/2006/main" noChangeAspect="1"/>
+            </wp:cNvGraphicFramePr>
+            <a:graphic xmlns:a="http://schemas.openxmlformats.org/drawingml/2006/main">
+              <a:graphicData uri="http://schemas.openxmlformats.org/drawingml/2006/picture">
+                <pic:pic xmlns:pic="http://schemas.openxmlformats.org/drawingml/2006/picture">
+                  <pic:nvPicPr>
+                    <pic:cNvPr id="1634671086" name=""/>
+                    <pic:cNvPicPr/>
+                  </pic:nvPicPr>
+                  <pic:blipFill>
+                    <a:blip r:embed="rId32"/>
+                    <a:stretch>
+                      <a:fillRect/>
+                    </a:stretch>
+                  </pic:blipFill>
+                  <pic:spPr>
+                    <a:xfrm>
+                      <a:off x="0" y="0"/>
+                      <a:ext cx="2655570" cy="1352550"/>
+                    </a:xfrm>
+                    <a:prstGeom prst="rect">
+                      <a:avLst/>
+                    </a:prstGeom>
+                  </pic:spPr>
+                </pic:pic>
+              </a:graphicData>
+            </a:graphic>
+          </wp:inline>
+        </w:drawing>
+      </w:r>
+    </w:p>
+    <w:p>
+      <w:pPr>
+        <w:jc w:val="center"/>
+      </w:pPr>
+      <w:r>
+        <w:rPr>
+          <w:noProof/>
+        </w:rPr>
+        <w:drawing>
+          <wp:inline distT="0" distB="0" distL="0" distR="0" wp14:anchorId="5BC7AC36" wp14:editId="36059C3C">
+            <wp:extent cx="2655570" cy="2035175"/>
+            <wp:effectExtent l="0" t="0" r="0" b="3175"/>
+            <wp:docPr id="1749634894" name="Picture 1"/>
+            <wp:cNvGraphicFramePr>
+              <a:graphicFrameLocks xmlns:a="http://schemas.openxmlformats.org/drawingml/2006/main" noChangeAspect="1"/>
+            </wp:cNvGraphicFramePr>
+            <a:graphic xmlns:a="http://schemas.openxmlformats.org/drawingml/2006/main">
+              <a:graphicData uri="http://schemas.openxmlformats.org/drawingml/2006/picture">
+                <pic:pic xmlns:pic="http://schemas.openxmlformats.org/drawingml/2006/picture">
+                  <pic:nvPicPr>
+                    <pic:cNvPr id="1749634894" name=""/>
+                    <pic:cNvPicPr/>
+                  </pic:nvPicPr>
+                  <pic:blipFill>
+                    <a:blip r:embed="rId33"/>
+                    <a:stretch>
+                      <a:fillRect/>
+                    </a:stretch>
+                  </pic:blipFill>
+                  <pic:spPr>
+                    <a:xfrm>
+                      <a:off x="0" y="0"/>
+                      <a:ext cx="2655570" cy="2035175"/>
+                    </a:xfrm>
+                    <a:prstGeom prst="rect">
+                      <a:avLst/>
+                    </a:prstGeom>
+                  </pic:spPr>
+                </pic:pic>
+              </a:graphicData>
+            </a:graphic>
+          </wp:inline>
+        </w:drawing>
+      </w:r>
+    </w:p>
+    <w:p>
+      <w:r>
+        <w:t>c. Monitoring Mahfudhot</w:t>
+      </w:r>
+    </w:p>
+    <w:p>
+      <w:pPr>
+        <w:jc w:val="center"/>
+      </w:pPr>
+      <w:r>
+        <w:rPr>
+          <w:noProof/>
+        </w:rPr>
+        <w:drawing>
+          <wp:inline distT="0" distB="0" distL="0" distR="0" wp14:anchorId="18F82657" wp14:editId="053206C6">
+            <wp:extent cx="2655570" cy="1355725"/>
+            <wp:effectExtent l="0" t="0" r="0" b="0"/>
+            <wp:docPr id="587853354" name="Picture 1"/>
+            <wp:cNvGraphicFramePr>
+              <a:graphicFrameLocks xmlns:a="http://schemas.openxmlformats.org/drawingml/2006/main" noChangeAspect="1"/>
+            </wp:cNvGraphicFramePr>
+            <a:graphic xmlns:a="http://schemas.openxmlformats.org/drawingml/2006/main">
+              <a:graphicData uri="http://schemas.openxmlformats.org/drawingml/2006/picture">
+                <pic:pic xmlns:pic="http://schemas.openxmlformats.org/drawingml/2006/picture">
+                  <pic:nvPicPr>
+                    <pic:cNvPr id="587853354" name=""/>
+                    <pic:cNvPicPr/>
+                  </pic:nvPicPr>
+                  <pic:blipFill>
+                    <a:blip r:embed="rId34"/>
+                    <a:stretch>
+                      <a:fillRect/>
+                    </a:stretch>
+                  </pic:blipFill>
+                  <pic:spPr>
+                    <a:xfrm>
+                      <a:off x="0" y="0"/>
+                      <a:ext cx="2655570" cy="1355725"/>
+                    </a:xfrm>
+                    <a:prstGeom prst="rect">
+                      <a:avLst/>
+                    </a:prstGeom>
+                  </pic:spPr>
+                </pic:pic>
+              </a:graphicData>
+            </a:graphic>
+          </wp:inline>
+        </w:drawing>
+      </w:r>
+    </w:p>
+    <w:p>
+      <w:pPr>
+        <w:jc w:val="center"/>
+      </w:pPr>
+      <w:r>
+        <w:rPr>
+          <w:noProof/>
+        </w:rPr>
+        <w:drawing>
+          <wp:inline distT="0" distB="0" distL="0" distR="0" wp14:anchorId="4D4B82CB" wp14:editId="2F595017">
+            <wp:extent cx="2655570" cy="1419225"/>
+            <wp:effectExtent l="0" t="0" r="0" b="9525"/>
+            <wp:docPr id="1497508109" name="Picture 1"/>
+            <wp:cNvGraphicFramePr>
+              <a:graphicFrameLocks xmlns:a="http://schemas.openxmlformats.org/drawingml/2006/main" noChangeAspect="1"/>
+            </wp:cNvGraphicFramePr>
+            <a:graphic xmlns:a="http://schemas.openxmlformats.org/drawingml/2006/main">
+              <a:graphicData uri="http://schemas.openxmlformats.org/drawingml/2006/picture">
+                <pic:pic xmlns:pic="http://schemas.openxmlformats.org/drawingml/2006/picture">
+                  <pic:nvPicPr>
+                    <pic:cNvPr id="1497508109" name=""/>
+                    <pic:cNvPicPr/>
+                  </pic:nvPicPr>
+                  <pic:blipFill>
+                    <a:blip r:embed="rId35"/>
+                    <a:stretch>
+                      <a:fillRect/>
+                    </a:stretch>
+                  </pic:blipFill>
+                  <pic:spPr>
+                    <a:xfrm>
+                      <a:off x="0" y="0"/>
+                      <a:ext cx="2655570" cy="1419225"/>
+                    </a:xfrm>
+                    <a:prstGeom prst="rect">
+                      <a:avLst/>
+                    </a:prstGeom>
+                  </pic:spPr>
+                </pic:pic>
+              </a:graphicData>
+            </a:graphic>
+          </wp:inline>
+        </w:drawing>
+      </w:r>
+    </w:p>
+    <w:p>
+      <w:r>
+        <w:t>d. Monitoring Hadits</w:t>
+      </w:r>
+    </w:p>
+    <w:p>
+      <w:pPr>
+        <w:jc w:val="center"/>
+      </w:pPr>
+      <w:r>
+        <w:rPr>
+          <w:noProof/>
+        </w:rPr>
+        <w:drawing>
+          <wp:inline distT="0" distB="0" distL="0" distR="0" wp14:anchorId="5BC7224D" wp14:editId="11BF83B9">
+            <wp:extent cx="2655570" cy="1356995"/>
+            <wp:effectExtent l="0" t="0" r="0" b="0"/>
+            <wp:docPr id="875007855" name="Picture 1"/>
+            <wp:cNvGraphicFramePr>
+              <a:graphicFrameLocks xmlns:a="http://schemas.openxmlformats.org/drawingml/2006/main" noChangeAspect="1"/>
+            </wp:cNvGraphicFramePr>
+            <a:graphic xmlns:a="http://schemas.openxmlformats.org/drawingml/2006/main">
+              <a:graphicData uri="http://schemas.openxmlformats.org/drawingml/2006/picture">
+                <pic:pic xmlns:pic="http://schemas.openxmlformats.org/drawingml/2006/picture">
+                  <pic:nvPicPr>
+                    <pic:cNvPr id="875007855" name=""/>
+                    <pic:cNvPicPr/>
+                  </pic:nvPicPr>
+                  <pic:blipFill>
+                    <a:blip r:embed="rId36"/>
+                    <a:stretch>
+                      <a:fillRect/>
+                    </a:stretch>
+                  </pic:blipFill>
+                  <pic:spPr>
+                    <a:xfrm>
+                      <a:off x="0" y="0"/>
+                      <a:ext cx="2655570" cy="1356995"/>
+                    </a:xfrm>
+                    <a:prstGeom prst="rect">
+                      <a:avLst/>
+                    </a:prstGeom>
+                  </pic:spPr>
+                </pic:pic>
+              </a:graphicData>
+            </a:graphic>
+          </wp:inline>
+        </w:drawing>
+      </w:r>
+    </w:p>
+    <w:p>
+      <w:pPr>
+        <w:jc w:val="center"/>
+      </w:pPr>
+      <w:r>
+        <w:rPr>
+          <w:noProof/>
+        </w:rPr>
+        <w:drawing>
+          <wp:inline distT="0" distB="0" distL="0" distR="0" wp14:anchorId="4E3EE308" wp14:editId="392B2420">
+            <wp:extent cx="2655570" cy="1419225"/>
+            <wp:effectExtent l="0" t="0" r="0" b="9525"/>
+            <wp:docPr id="1346225689" name="Picture 1"/>
+            <wp:cNvGraphicFramePr>
+              <a:graphicFrameLocks xmlns:a="http://schemas.openxmlformats.org/drawingml/2006/main" noChangeAspect="1"/>
+            </wp:cNvGraphicFramePr>
+            <a:graphic xmlns:a="http://schemas.openxmlformats.org/drawingml/2006/main">
+              <a:graphicData uri="http://schemas.openxmlformats.org/drawingml/2006/picture">
+                <pic:pic xmlns:pic="http://schemas.openxmlformats.org/drawingml/2006/picture">
+                  <pic:nvPicPr>
+                    <pic:cNvPr id="1346225689" name=""/>
+                    <pic:cNvPicPr/>
+                  </pic:nvPicPr>
+                  <pic:blipFill>
+                    <a:blip r:embed="rId37"/>
+                    <a:stretch>
+                      <a:fillRect/>
+                    </a:stretch>
+                  </pic:blipFill>
+                  <pic:spPr>
+                    <a:xfrm>
+                      <a:off x="0" y="0"/>
+                      <a:ext cx="2655570" cy="1419225"/>
+                    </a:xfrm>
+                    <a:prstGeom prst="rect">
+                      <a:avLst/>
+                    </a:prstGeom>
+                  </pic:spPr>
+                </pic:pic>
+              </a:graphicData>
+            </a:graphic>
+          </wp:inline>
+        </w:drawing>
+      </w:r>
+    </w:p>
+    <w:p>
+      <w:r>
+        <w:t>e. Monitoring Doa</w:t>
+      </w:r>
+    </w:p>
+    <w:p>
+      <w:pPr>
+        <w:jc w:val="center"/>
+      </w:pPr>
+      <w:r>
+        <w:rPr>
+          <w:noProof/>
+        </w:rPr>
+        <w:drawing>
+          <wp:inline distT="0" distB="0" distL="0" distR="0" wp14:anchorId="4C0ABF96" wp14:editId="2E1258AF">
+            <wp:extent cx="2655570" cy="1351915"/>
+            <wp:effectExtent l="0" t="0" r="0" b="635"/>
+            <wp:docPr id="2107760065" name="Picture 1"/>
+            <wp:cNvGraphicFramePr>
+              <a:graphicFrameLocks xmlns:a="http://schemas.openxmlformats.org/drawingml/2006/main" noChangeAspect="1"/>
+            </wp:cNvGraphicFramePr>
+            <a:graphic xmlns:a="http://schemas.openxmlformats.org/drawingml/2006/main">
+              <a:graphicData uri="http://schemas.openxmlformats.org/drawingml/2006/picture">
+                <pic:pic xmlns:pic="http://schemas.openxmlformats.org/drawingml/2006/picture">
+                  <pic:nvPicPr>
+                    <pic:cNvPr id="2107760065" name=""/>
+                    <pic:cNvPicPr/>
+                  </pic:nvPicPr>
+                  <pic:blipFill>
+                    <a:blip r:embed="rId38"/>
+                    <a:stretch>
+                      <a:fillRect/>
+                    </a:stretch>
+                  </pic:blipFill>
+                  <pic:spPr>
+                    <a:xfrm>
+                      <a:off x="0" y="0"/>
+                      <a:ext cx="2655570" cy="1351915"/>
+                    </a:xfrm>
+                    <a:prstGeom prst="rect">
+                      <a:avLst/>
+                    </a:prstGeom>
+                  </pic:spPr>
+                </pic:pic>
+              </a:graphicData>
+            </a:graphic>
+          </wp:inline>
+        </w:drawing>
+      </w:r>
+    </w:p>
+    <w:p>
+      <w:pPr>
+        <w:jc w:val="center"/>
+      </w:pPr>
+      <w:r>
+        <w:rPr>
+          <w:noProof/>
+        </w:rPr>
+        <w:drawing>
+          <wp:inline distT="0" distB="0" distL="0" distR="0" wp14:anchorId="6EC7BE99" wp14:editId="47CB07BB">
+            <wp:extent cx="2655570" cy="1413510"/>
+            <wp:effectExtent l="0" t="0" r="0" b="0"/>
+            <wp:docPr id="1250133260" name="Picture 1"/>
+            <wp:cNvGraphicFramePr>
+              <a:graphicFrameLocks xmlns:a="http://schemas.openxmlformats.org/drawingml/2006/main" noChangeAspect="1"/>
+            </wp:cNvGraphicFramePr>
+            <a:graphic xmlns:a="http://schemas.openxmlformats.org/drawingml/2006/main">
+              <a:graphicData uri="http://schemas.openxmlformats.org/drawingml/2006/picture">
+                <pic:pic xmlns:pic="http://schemas.openxmlformats.org/drawingml/2006/picture">
+                  <pic:nvPicPr>
+                    <pic:cNvPr id="1250133260" name=""/>
+                    <pic:cNvPicPr/>
+                  </pic:nvPicPr>
+                  <pic:blipFill>
+                    <a:blip r:embed="rId39"/>
+                    <a:stretch>
+                      <a:fillRect/>
+                    </a:stretch>
+                  </pic:blipFill>
+                  <pic:spPr>
+                    <a:xfrm>
+                      <a:off x="0" y="0"/>
+                      <a:ext cx="2655570" cy="1413510"/>
+                    </a:xfrm>
+                    <a:prstGeom prst="rect">
+                      <a:avLst/>
+                    </a:prstGeom>
+                  </pic:spPr>
+                </pic:pic>
+              </a:graphicData>
+            </a:graphic>
+          </wp:inline>
+        </w:drawing>
+      </w:r>
+    </w:p>
+    <w:p>
+      <w:r>
+        <w:t>4. Monitoring Harian</w:t>
+      </w:r>
+    </w:p>
+    <w:p>
+      <w:pPr>
+        <w:jc w:val="center"/>
+      </w:pPr>
+      <w:r>
+        <w:rPr>
+          <w:noProof/>
+        </w:rPr>
+        <w:lastRenderedPageBreak/>
         <w:drawing>
           <wp:inline distT="0" distB="0" distL="0" distR="0" wp14:anchorId="398AE020" wp14:editId="1D3B074B">
             <wp:extent cx="2655570" cy="1350010"/>
@@ -21892,7 +22456,7 @@
                     <pic:cNvPicPr/>
                   </pic:nvPicPr>
                   <pic:blipFill>
-                    <a:blip r:embed="rId29"/>
+                    <a:blip r:embed="rId40"/>
                     <a:stretch>
                       <a:fillRect/>
                     </a:stretch>
@@ -21914,8 +22478,558 @@
       </w:r>
     </w:p>
     <w:p>
+      <w:pPr>
+        <w:jc w:val="center"/>
+      </w:pPr>
+      <w:r>
+        <w:rPr>
+          <w:noProof/>
+        </w:rPr>
+        <w:drawing>
+          <wp:inline distT="0" distB="0" distL="0" distR="0" wp14:anchorId="05667653" wp14:editId="51736A81">
+            <wp:extent cx="2655570" cy="1675765"/>
+            <wp:effectExtent l="0" t="0" r="0" b="635"/>
+            <wp:docPr id="422534130" name="Picture 1"/>
+            <wp:cNvGraphicFramePr>
+              <a:graphicFrameLocks xmlns:a="http://schemas.openxmlformats.org/drawingml/2006/main" noChangeAspect="1"/>
+            </wp:cNvGraphicFramePr>
+            <a:graphic xmlns:a="http://schemas.openxmlformats.org/drawingml/2006/main">
+              <a:graphicData uri="http://schemas.openxmlformats.org/drawingml/2006/picture">
+                <pic:pic xmlns:pic="http://schemas.openxmlformats.org/drawingml/2006/picture">
+                  <pic:nvPicPr>
+                    <pic:cNvPr id="422534130" name=""/>
+                    <pic:cNvPicPr/>
+                  </pic:nvPicPr>
+                  <pic:blipFill>
+                    <a:blip r:embed="rId41"/>
+                    <a:stretch>
+                      <a:fillRect/>
+                    </a:stretch>
+                  </pic:blipFill>
+                  <pic:spPr>
+                    <a:xfrm>
+                      <a:off x="0" y="0"/>
+                      <a:ext cx="2655570" cy="1675765"/>
+                    </a:xfrm>
+                    <a:prstGeom prst="rect">
+                      <a:avLst/>
+                    </a:prstGeom>
+                  </pic:spPr>
+                </pic:pic>
+              </a:graphicData>
+            </a:graphic>
+          </wp:inline>
+        </w:drawing>
+      </w:r>
+    </w:p>
+    <w:p>
+      <w:pPr>
+        <w:jc w:val="center"/>
+      </w:pPr>
+      <w:r>
+        <w:rPr>
+          <w:noProof/>
+        </w:rPr>
+        <w:drawing>
+          <wp:inline distT="0" distB="0" distL="0" distR="0" wp14:anchorId="022AB694" wp14:editId="3D79B4ED">
+            <wp:extent cx="2655570" cy="1678940"/>
+            <wp:effectExtent l="0" t="0" r="0" b="0"/>
+            <wp:docPr id="234716177" name="Picture 1"/>
+            <wp:cNvGraphicFramePr>
+              <a:graphicFrameLocks xmlns:a="http://schemas.openxmlformats.org/drawingml/2006/main" noChangeAspect="1"/>
+            </wp:cNvGraphicFramePr>
+            <a:graphic xmlns:a="http://schemas.openxmlformats.org/drawingml/2006/main">
+              <a:graphicData uri="http://schemas.openxmlformats.org/drawingml/2006/picture">
+                <pic:pic xmlns:pic="http://schemas.openxmlformats.org/drawingml/2006/picture">
+                  <pic:nvPicPr>
+                    <pic:cNvPr id="234716177" name=""/>
+                    <pic:cNvPicPr/>
+                  </pic:nvPicPr>
+                  <pic:blipFill>
+                    <a:blip r:embed="rId42"/>
+                    <a:stretch>
+                      <a:fillRect/>
+                    </a:stretch>
+                  </pic:blipFill>
+                  <pic:spPr>
+                    <a:xfrm>
+                      <a:off x="0" y="0"/>
+                      <a:ext cx="2655570" cy="1678940"/>
+                    </a:xfrm>
+                    <a:prstGeom prst="rect">
+                      <a:avLst/>
+                    </a:prstGeom>
+                  </pic:spPr>
+                </pic:pic>
+              </a:graphicData>
+            </a:graphic>
+          </wp:inline>
+        </w:drawing>
+      </w:r>
+    </w:p>
+    <w:p>
       <w:r>
         <w:t>3.3.3 Dashboard Guru</w:t>
+      </w:r>
+    </w:p>
+    <w:p>
+      <w:r>
+        <w:t>1. Sidebar</w:t>
+      </w:r>
+    </w:p>
+    <w:p>
+      <w:pPr>
+        <w:jc w:val="center"/>
+      </w:pPr>
+      <w:r>
+        <w:rPr>
+          <w:noProof/>
+        </w:rPr>
+        <w:drawing>
+          <wp:inline distT="0" distB="0" distL="0" distR="0" wp14:anchorId="0014B4FD" wp14:editId="370E543D">
+            <wp:extent cx="2009140" cy="2209800"/>
+            <wp:effectExtent l="0" t="0" r="0" b="0"/>
+            <wp:docPr id="1183200067" name="Picture 1"/>
+            <wp:cNvGraphicFramePr>
+              <a:graphicFrameLocks xmlns:a="http://schemas.openxmlformats.org/drawingml/2006/main" noChangeAspect="1"/>
+            </wp:cNvGraphicFramePr>
+            <a:graphic xmlns:a="http://schemas.openxmlformats.org/drawingml/2006/main">
+              <a:graphicData uri="http://schemas.openxmlformats.org/drawingml/2006/picture">
+                <pic:pic xmlns:pic="http://schemas.openxmlformats.org/drawingml/2006/picture">
+                  <pic:nvPicPr>
+                    <pic:cNvPr id="1183200067" name=""/>
+                    <pic:cNvPicPr/>
+                  </pic:nvPicPr>
+                  <pic:blipFill>
+                    <a:blip r:embed="rId43"/>
+                    <a:stretch>
+                      <a:fillRect/>
+                    </a:stretch>
+                  </pic:blipFill>
+                  <pic:spPr>
+                    <a:xfrm>
+                      <a:off x="0" y="0"/>
+                      <a:ext cx="2020493" cy="2222287"/>
+                    </a:xfrm>
+                    <a:prstGeom prst="rect">
+                      <a:avLst/>
+                    </a:prstGeom>
+                  </pic:spPr>
+                </pic:pic>
+              </a:graphicData>
+            </a:graphic>
+          </wp:inline>
+        </w:drawing>
+      </w:r>
+    </w:p>
+    <w:p>
+      <w:r>
+        <w:t>2. Monitoring Keagamaan</w:t>
+      </w:r>
+    </w:p>
+    <w:p>
+      <w:r>
+        <w:t>Pada bagian data monitoring keagamaan berfungsi untuk mengisi monitoring keagamaan sesuai dengan yang akan di monitoring. Untuk tampilan utamanya sesuai dengan Gambar</w:t>
+      </w:r>
+    </w:p>
+    <w:p>
+      <w:pPr>
+        <w:jc w:val="center"/>
+      </w:pPr>
+      <w:r>
+        <w:rPr>
+          <w:noProof/>
+        </w:rPr>
+        <w:drawing>
+          <wp:inline distT="0" distB="0" distL="0" distR="0" wp14:anchorId="10CAB498" wp14:editId="621C61E3">
+            <wp:extent cx="2655570" cy="1605915"/>
+            <wp:effectExtent l="0" t="0" r="0" b="0"/>
+            <wp:docPr id="1938449319" name="Picture 1"/>
+            <wp:cNvGraphicFramePr>
+              <a:graphicFrameLocks xmlns:a="http://schemas.openxmlformats.org/drawingml/2006/main" noChangeAspect="1"/>
+            </wp:cNvGraphicFramePr>
+            <a:graphic xmlns:a="http://schemas.openxmlformats.org/drawingml/2006/main">
+              <a:graphicData uri="http://schemas.openxmlformats.org/drawingml/2006/picture">
+                <pic:pic xmlns:pic="http://schemas.openxmlformats.org/drawingml/2006/picture">
+                  <pic:nvPicPr>
+                    <pic:cNvPr id="1938449319" name=""/>
+                    <pic:cNvPicPr/>
+                  </pic:nvPicPr>
+                  <pic:blipFill>
+                    <a:blip r:embed="rId44"/>
+                    <a:stretch>
+                      <a:fillRect/>
+                    </a:stretch>
+                  </pic:blipFill>
+                  <pic:spPr>
+                    <a:xfrm>
+                      <a:off x="0" y="0"/>
+                      <a:ext cx="2655570" cy="1605915"/>
+                    </a:xfrm>
+                    <a:prstGeom prst="rect">
+                      <a:avLst/>
+                    </a:prstGeom>
+                  </pic:spPr>
+                </pic:pic>
+              </a:graphicData>
+            </a:graphic>
+          </wp:inline>
+        </w:drawing>
+      </w:r>
+    </w:p>
+    <w:p>
+      <w:r>
+        <w:t xml:space="preserve">a. </w:t>
+      </w:r>
+      <w:r>
+        <w:t>Monitoring Tahsin</w:t>
+      </w:r>
+    </w:p>
+    <w:p>
+      <w:pPr>
+        <w:jc w:val="center"/>
+      </w:pPr>
+      <w:r>
+        <w:rPr>
+          <w:noProof/>
+        </w:rPr>
+        <w:drawing>
+          <wp:inline distT="0" distB="0" distL="0" distR="0" wp14:anchorId="5958DD89" wp14:editId="35E92BD9">
+            <wp:extent cx="2655570" cy="1606550"/>
+            <wp:effectExtent l="0" t="0" r="0" b="0"/>
+            <wp:docPr id="1321189867" name="Picture 1"/>
+            <wp:cNvGraphicFramePr>
+              <a:graphicFrameLocks xmlns:a="http://schemas.openxmlformats.org/drawingml/2006/main" noChangeAspect="1"/>
+            </wp:cNvGraphicFramePr>
+            <a:graphic xmlns:a="http://schemas.openxmlformats.org/drawingml/2006/main">
+              <a:graphicData uri="http://schemas.openxmlformats.org/drawingml/2006/picture">
+                <pic:pic xmlns:pic="http://schemas.openxmlformats.org/drawingml/2006/picture">
+                  <pic:nvPicPr>
+                    <pic:cNvPr id="1321189867" name=""/>
+                    <pic:cNvPicPr/>
+                  </pic:nvPicPr>
+                  <pic:blipFill>
+                    <a:blip r:embed="rId45"/>
+                    <a:stretch>
+                      <a:fillRect/>
+                    </a:stretch>
+                  </pic:blipFill>
+                  <pic:spPr>
+                    <a:xfrm>
+                      <a:off x="0" y="0"/>
+                      <a:ext cx="2655570" cy="1606550"/>
+                    </a:xfrm>
+                    <a:prstGeom prst="rect">
+                      <a:avLst/>
+                    </a:prstGeom>
+                  </pic:spPr>
+                </pic:pic>
+              </a:graphicData>
+            </a:graphic>
+          </wp:inline>
+        </w:drawing>
+      </w:r>
+    </w:p>
+    <w:p>
+      <w:r>
+        <w:t>b. Monitoring Tahfidz</w:t>
+      </w:r>
+    </w:p>
+    <w:p>
+      <w:pPr>
+        <w:jc w:val="center"/>
+      </w:pPr>
+      <w:r>
+        <w:rPr>
+          <w:noProof/>
+        </w:rPr>
+        <w:drawing>
+          <wp:inline distT="0" distB="0" distL="0" distR="0" wp14:anchorId="5ECE13BE" wp14:editId="6DE42103">
+            <wp:extent cx="2655570" cy="1607820"/>
+            <wp:effectExtent l="0" t="0" r="0" b="0"/>
+            <wp:docPr id="871361161" name="Picture 1"/>
+            <wp:cNvGraphicFramePr>
+              <a:graphicFrameLocks xmlns:a="http://schemas.openxmlformats.org/drawingml/2006/main" noChangeAspect="1"/>
+            </wp:cNvGraphicFramePr>
+            <a:graphic xmlns:a="http://schemas.openxmlformats.org/drawingml/2006/main">
+              <a:graphicData uri="http://schemas.openxmlformats.org/drawingml/2006/picture">
+                <pic:pic xmlns:pic="http://schemas.openxmlformats.org/drawingml/2006/picture">
+                  <pic:nvPicPr>
+                    <pic:cNvPr id="871361161" name=""/>
+                    <pic:cNvPicPr/>
+                  </pic:nvPicPr>
+                  <pic:blipFill>
+                    <a:blip r:embed="rId46"/>
+                    <a:stretch>
+                      <a:fillRect/>
+                    </a:stretch>
+                  </pic:blipFill>
+                  <pic:spPr>
+                    <a:xfrm>
+                      <a:off x="0" y="0"/>
+                      <a:ext cx="2655570" cy="1607820"/>
+                    </a:xfrm>
+                    <a:prstGeom prst="rect">
+                      <a:avLst/>
+                    </a:prstGeom>
+                  </pic:spPr>
+                </pic:pic>
+              </a:graphicData>
+            </a:graphic>
+          </wp:inline>
+        </w:drawing>
+      </w:r>
+    </w:p>
+    <w:p>
+      <w:r>
+        <w:t>c. Monitoring Mahfudhot</w:t>
+      </w:r>
+    </w:p>
+    <w:p>
+      <w:pPr>
+        <w:jc w:val="center"/>
+      </w:pPr>
+      <w:r>
+        <w:rPr>
+          <w:noProof/>
+        </w:rPr>
+        <w:drawing>
+          <wp:inline distT="0" distB="0" distL="0" distR="0" wp14:anchorId="4C1B611C" wp14:editId="6629AB9C">
+            <wp:extent cx="2655570" cy="1605915"/>
+            <wp:effectExtent l="0" t="0" r="0" b="0"/>
+            <wp:docPr id="561009804" name="Picture 1"/>
+            <wp:cNvGraphicFramePr>
+              <a:graphicFrameLocks xmlns:a="http://schemas.openxmlformats.org/drawingml/2006/main" noChangeAspect="1"/>
+            </wp:cNvGraphicFramePr>
+            <a:graphic xmlns:a="http://schemas.openxmlformats.org/drawingml/2006/main">
+              <a:graphicData uri="http://schemas.openxmlformats.org/drawingml/2006/picture">
+                <pic:pic xmlns:pic="http://schemas.openxmlformats.org/drawingml/2006/picture">
+                  <pic:nvPicPr>
+                    <pic:cNvPr id="561009804" name=""/>
+                    <pic:cNvPicPr/>
+                  </pic:nvPicPr>
+                  <pic:blipFill>
+                    <a:blip r:embed="rId47"/>
+                    <a:stretch>
+                      <a:fillRect/>
+                    </a:stretch>
+                  </pic:blipFill>
+                  <pic:spPr>
+                    <a:xfrm>
+                      <a:off x="0" y="0"/>
+                      <a:ext cx="2655570" cy="1605915"/>
+                    </a:xfrm>
+                    <a:prstGeom prst="rect">
+                      <a:avLst/>
+                    </a:prstGeom>
+                  </pic:spPr>
+                </pic:pic>
+              </a:graphicData>
+            </a:graphic>
+          </wp:inline>
+        </w:drawing>
+      </w:r>
+    </w:p>
+    <w:p>
+      <w:r>
+        <w:lastRenderedPageBreak/>
+        <w:t>d. Monitoring Hadits</w:t>
+      </w:r>
+    </w:p>
+    <w:p>
+      <w:pPr>
+        <w:jc w:val="center"/>
+      </w:pPr>
+      <w:r>
+        <w:rPr>
+          <w:noProof/>
+        </w:rPr>
+        <w:drawing>
+          <wp:inline distT="0" distB="0" distL="0" distR="0" wp14:anchorId="50010F00" wp14:editId="74A99F45">
+            <wp:extent cx="2655570" cy="1607820"/>
+            <wp:effectExtent l="0" t="0" r="0" b="0"/>
+            <wp:docPr id="1027374267" name="Picture 1"/>
+            <wp:cNvGraphicFramePr>
+              <a:graphicFrameLocks xmlns:a="http://schemas.openxmlformats.org/drawingml/2006/main" noChangeAspect="1"/>
+            </wp:cNvGraphicFramePr>
+            <a:graphic xmlns:a="http://schemas.openxmlformats.org/drawingml/2006/main">
+              <a:graphicData uri="http://schemas.openxmlformats.org/drawingml/2006/picture">
+                <pic:pic xmlns:pic="http://schemas.openxmlformats.org/drawingml/2006/picture">
+                  <pic:nvPicPr>
+                    <pic:cNvPr id="1027374267" name=""/>
+                    <pic:cNvPicPr/>
+                  </pic:nvPicPr>
+                  <pic:blipFill>
+                    <a:blip r:embed="rId48"/>
+                    <a:stretch>
+                      <a:fillRect/>
+                    </a:stretch>
+                  </pic:blipFill>
+                  <pic:spPr>
+                    <a:xfrm>
+                      <a:off x="0" y="0"/>
+                      <a:ext cx="2655570" cy="1607820"/>
+                    </a:xfrm>
+                    <a:prstGeom prst="rect">
+                      <a:avLst/>
+                    </a:prstGeom>
+                  </pic:spPr>
+                </pic:pic>
+              </a:graphicData>
+            </a:graphic>
+          </wp:inline>
+        </w:drawing>
+      </w:r>
+    </w:p>
+    <w:p>
+      <w:r>
+        <w:t>e. Monitoring Doa</w:t>
+      </w:r>
+    </w:p>
+    <w:p>
+      <w:pPr>
+        <w:jc w:val="center"/>
+      </w:pPr>
+      <w:r>
+        <w:rPr>
+          <w:noProof/>
+        </w:rPr>
+        <w:drawing>
+          <wp:inline distT="0" distB="0" distL="0" distR="0" wp14:anchorId="1EA0E692" wp14:editId="4F44196C">
+            <wp:extent cx="2655570" cy="1607820"/>
+            <wp:effectExtent l="0" t="0" r="0" b="0"/>
+            <wp:docPr id="749239367" name="Picture 1"/>
+            <wp:cNvGraphicFramePr>
+              <a:graphicFrameLocks xmlns:a="http://schemas.openxmlformats.org/drawingml/2006/main" noChangeAspect="1"/>
+            </wp:cNvGraphicFramePr>
+            <a:graphic xmlns:a="http://schemas.openxmlformats.org/drawingml/2006/main">
+              <a:graphicData uri="http://schemas.openxmlformats.org/drawingml/2006/picture">
+                <pic:pic xmlns:pic="http://schemas.openxmlformats.org/drawingml/2006/picture">
+                  <pic:nvPicPr>
+                    <pic:cNvPr id="749239367" name=""/>
+                    <pic:cNvPicPr/>
+                  </pic:nvPicPr>
+                  <pic:blipFill>
+                    <a:blip r:embed="rId49"/>
+                    <a:stretch>
+                      <a:fillRect/>
+                    </a:stretch>
+                  </pic:blipFill>
+                  <pic:spPr>
+                    <a:xfrm>
+                      <a:off x="0" y="0"/>
+                      <a:ext cx="2655570" cy="1607820"/>
+                    </a:xfrm>
+                    <a:prstGeom prst="rect">
+                      <a:avLst/>
+                    </a:prstGeom>
+                  </pic:spPr>
+                </pic:pic>
+              </a:graphicData>
+            </a:graphic>
+          </wp:inline>
+        </w:drawing>
+      </w:r>
+    </w:p>
+    <w:p>
+      <w:pPr>
+        <w:jc w:val="left"/>
+      </w:pPr>
+      <w:r>
+        <w:t>3.</w:t>
+      </w:r>
+      <w:r>
+        <w:t xml:space="preserve"> Monitoring Harian</w:t>
+      </w:r>
+    </w:p>
+    <w:p>
+      <w:pPr>
+        <w:jc w:val="center"/>
+      </w:pPr>
+      <w:r>
+        <w:rPr>
+          <w:noProof/>
+        </w:rPr>
+        <w:drawing>
+          <wp:inline distT="0" distB="0" distL="0" distR="0" wp14:anchorId="2409640E" wp14:editId="5FB6473A">
+            <wp:extent cx="2655570" cy="1603375"/>
+            <wp:effectExtent l="0" t="0" r="0" b="0"/>
+            <wp:docPr id="33038572" name="Picture 1"/>
+            <wp:cNvGraphicFramePr>
+              <a:graphicFrameLocks xmlns:a="http://schemas.openxmlformats.org/drawingml/2006/main" noChangeAspect="1"/>
+            </wp:cNvGraphicFramePr>
+            <a:graphic xmlns:a="http://schemas.openxmlformats.org/drawingml/2006/main">
+              <a:graphicData uri="http://schemas.openxmlformats.org/drawingml/2006/picture">
+                <pic:pic xmlns:pic="http://schemas.openxmlformats.org/drawingml/2006/picture">
+                  <pic:nvPicPr>
+                    <pic:cNvPr id="33038572" name=""/>
+                    <pic:cNvPicPr/>
+                  </pic:nvPicPr>
+                  <pic:blipFill>
+                    <a:blip r:embed="rId50"/>
+                    <a:stretch>
+                      <a:fillRect/>
+                    </a:stretch>
+                  </pic:blipFill>
+                  <pic:spPr>
+                    <a:xfrm>
+                      <a:off x="0" y="0"/>
+                      <a:ext cx="2655570" cy="1603375"/>
+                    </a:xfrm>
+                    <a:prstGeom prst="rect">
+                      <a:avLst/>
+                    </a:prstGeom>
+                  </pic:spPr>
+                </pic:pic>
+              </a:graphicData>
+            </a:graphic>
+          </wp:inline>
+        </w:drawing>
+      </w:r>
+    </w:p>
+    <w:p>
+      <w:pPr>
+        <w:jc w:val="center"/>
+      </w:pPr>
+      <w:r>
+        <w:rPr>
+          <w:noProof/>
+        </w:rPr>
+        <w:drawing>
+          <wp:inline distT="0" distB="0" distL="0" distR="0" wp14:anchorId="0F08705E" wp14:editId="743B1740">
+            <wp:extent cx="2655570" cy="1850390"/>
+            <wp:effectExtent l="0" t="0" r="0" b="0"/>
+            <wp:docPr id="2116957128" name="Picture 1"/>
+            <wp:cNvGraphicFramePr>
+              <a:graphicFrameLocks xmlns:a="http://schemas.openxmlformats.org/drawingml/2006/main" noChangeAspect="1"/>
+            </wp:cNvGraphicFramePr>
+            <a:graphic xmlns:a="http://schemas.openxmlformats.org/drawingml/2006/main">
+              <a:graphicData uri="http://schemas.openxmlformats.org/drawingml/2006/picture">
+                <pic:pic xmlns:pic="http://schemas.openxmlformats.org/drawingml/2006/picture">
+                  <pic:nvPicPr>
+                    <pic:cNvPr id="2116957128" name=""/>
+                    <pic:cNvPicPr/>
+                  </pic:nvPicPr>
+                  <pic:blipFill>
+                    <a:blip r:embed="rId51"/>
+                    <a:stretch>
+                      <a:fillRect/>
+                    </a:stretch>
+                  </pic:blipFill>
+                  <pic:spPr>
+                    <a:xfrm>
+                      <a:off x="0" y="0"/>
+                      <a:ext cx="2655570" cy="1850390"/>
+                    </a:xfrm>
+                    <a:prstGeom prst="rect">
+                      <a:avLst/>
+                    </a:prstGeom>
+                  </pic:spPr>
+                </pic:pic>
+              </a:graphicData>
+            </a:graphic>
+          </wp:inline>
+        </w:drawing>
       </w:r>
     </w:p>
     <w:p>
@@ -21952,7 +23066,7 @@
                     <pic:cNvPicPr/>
                   </pic:nvPicPr>
                   <pic:blipFill>
-                    <a:blip r:embed="rId30"/>
+                    <a:blip r:embed="rId52"/>
                     <a:stretch>
                       <a:fillRect/>
                     </a:stretch>
@@ -21999,7 +23113,7 @@
                     <pic:cNvPicPr/>
                   </pic:nvPicPr>
                   <pic:blipFill>
-                    <a:blip r:embed="rId31"/>
+                    <a:blip r:embed="rId53"/>
                     <a:stretch>
                       <a:fillRect/>
                     </a:stretch>
@@ -22030,7 +23144,6 @@
         <w:rPr>
           <w:noProof/>
         </w:rPr>
-        <w:lastRenderedPageBreak/>
         <w:drawing>
           <wp:inline distT="0" distB="0" distL="0" distR="0" wp14:anchorId="3DBBE3F2" wp14:editId="013093D5">
             <wp:extent cx="2655570" cy="1283335"/>
@@ -22047,7 +23160,7 @@
                     <pic:cNvPicPr/>
                   </pic:nvPicPr>
                   <pic:blipFill>
-                    <a:blip r:embed="rId32"/>
+                    <a:blip r:embed="rId54"/>
                     <a:stretch>
                       <a:fillRect/>
                     </a:stretch>
@@ -22142,13 +23255,7 @@
         <w:rPr>
           <w:color w:val="000000"/>
         </w:rPr>
-        <w:t xml:space="preserve">1. Analisis kebutuhan yang dibuat didapatkan aktor yang diperlukan dalam sistem yaitu admin, guru, dan orang </w:t>
-      </w:r>
-      <w:r>
-        <w:rPr>
-          <w:color w:val="000000"/>
-        </w:rPr>
-        <w:t>tua serta menghasilkan kebutuhan fungsionalitas dan non-fungsionalitas.</w:t>
+        <w:t>1. Analisis kebutuhan yang dibuat didapatkan aktor yang diperlukan dalam sistem yaitu admin, guru, dan orang tua serta menghasilkan kebutuhan fungsionalitas dan non-fungsionalitas.</w:t>
       </w:r>
     </w:p>
     <w:p>
@@ -22176,6 +23283,7 @@
         <w:rPr>
           <w:color w:val="000000"/>
         </w:rPr>
+        <w:lastRenderedPageBreak/>
         <w:t>3. Laporan kegiatan keagamaan dan kegiatan harian akan dimonitoring setiap hari oleh guru maupun orang tua.</w:t>
       </w:r>
     </w:p>
@@ -22202,7 +23310,13 @@
         <w:rPr>
           <w:color w:val="000000"/>
         </w:rPr>
-        <w:t xml:space="preserve"> hanya berbasis web saja.</w:t>
+        <w:t xml:space="preserve"> </w:t>
+      </w:r>
+      <w:r>
+        <w:rPr>
+          <w:color w:val="000000"/>
+        </w:rPr>
+        <w:t>hanya berbasis web saja.</w:t>
       </w:r>
       <w:r>
         <w:t>.</w:t>
@@ -22300,9 +23414,9 @@
           <w:szCs w:val="16"/>
         </w:rPr>
         <w:sectPr>
-          <w:headerReference w:type="default" r:id="rId33"/>
-          <w:footerReference w:type="default" r:id="rId34"/>
-          <w:footerReference w:type="first" r:id="rId35"/>
+          <w:headerReference w:type="default" r:id="rId55"/>
+          <w:footerReference w:type="default" r:id="rId56"/>
+          <w:footerReference w:type="first" r:id="rId57"/>
           <w:type w:val="continuous"/>
           <w:pgSz w:w="11906" w:h="16838"/>
           <w:pgMar w:top="1411" w:right="1411" w:bottom="1411" w:left="1411" w:header="706" w:footer="706" w:gutter="0"/>

</xml_diff>

<commit_message>
fix nama pembuat monitoring dan update revisi jurnal bagian implementasi
Signed-off-by: Syifa' Ul Haq M <syifaulhaq80@gmail.com>
</commit_message>
<xml_diff>
--- a/Laporan/Syifa' Ul Haq Muhtar_J-ICOM.docx
+++ b/Laporan/Syifa' Ul Haq Muhtar_J-ICOM.docx
@@ -15,6 +15,8 @@
           <w:szCs w:val="24"/>
         </w:rPr>
       </w:pPr>
+      <w:bookmarkStart w:id="0" w:name="_Hlk160712169"/>
+      <w:bookmarkEnd w:id="0"/>
     </w:p>
     <w:p>
       <w:pPr>
@@ -790,8 +792,8 @@
       <w:pPr>
         <w:spacing w:after="120"/>
       </w:pPr>
-      <w:bookmarkStart w:id="0" w:name="_heading=h.gjdgxs" w:colFirst="0" w:colLast="0"/>
-      <w:bookmarkEnd w:id="0"/>
+      <w:bookmarkStart w:id="1" w:name="_heading=h.gjdgxs" w:colFirst="0" w:colLast="0"/>
+      <w:bookmarkEnd w:id="1"/>
       <w:r>
         <w:t xml:space="preserve">Kegiatan keagamaan di lembaga pendidikan Islam tidak hanya menjadi bagian integral dari pendidikan, tetapi juga menjadi cara bagi peserta didik untuk mewujudkan pemahaman mereka terhadap ilmu pengetahuan. Selain itu, kegiatan keagamaan juga berperan sebagai ungkapan syukur atas anugerah ilmu pengetahuan, akal, dan kemampuan yang diberikan oleh Tuhan. Pendidikan </w:t>
       </w:r>
@@ -8144,14 +8146,14 @@
       <w:r>
         <w:t xml:space="preserve">Tabel </w:t>
       </w:r>
-      <w:bookmarkStart w:id="1" w:name="_Hlk160650839"/>
+      <w:bookmarkStart w:id="2" w:name="_Hlk160650839"/>
       <w:r>
         <w:t>7</w:t>
       </w:r>
       <w:r>
         <w:t xml:space="preserve"> Monitoring Tahsin</w:t>
       </w:r>
-      <w:bookmarkEnd w:id="1"/>
+      <w:bookmarkEnd w:id="2"/>
     </w:p>
     <w:p>
       <w:pPr>
@@ -9108,7 +9110,7 @@
       <w:pPr>
         <w:pStyle w:val="Caption"/>
       </w:pPr>
-      <w:bookmarkStart w:id="2" w:name="_Hlk160650809"/>
+      <w:bookmarkStart w:id="3" w:name="_Hlk160650809"/>
       <w:r>
         <w:t xml:space="preserve">Tabel </w:t>
       </w:r>
@@ -9119,7 +9121,7 @@
         <w:t xml:space="preserve"> Monitoring Harian</w:t>
       </w:r>
     </w:p>
-    <w:bookmarkEnd w:id="2"/>
+    <w:bookmarkEnd w:id="3"/>
     <w:p>
       <w:pPr>
         <w:spacing w:before="240"/>
@@ -9857,7 +9859,7 @@
       <w:pPr>
         <w:pStyle w:val="Caption"/>
       </w:pPr>
-      <w:bookmarkStart w:id="3" w:name="_Hlk160650800"/>
+      <w:bookmarkStart w:id="4" w:name="_Hlk160650800"/>
       <w:r>
         <w:t xml:space="preserve">Tabel </w:t>
       </w:r>
@@ -9868,7 +9870,7 @@
         <w:t xml:space="preserve"> Data Harian</w:t>
       </w:r>
     </w:p>
-    <w:bookmarkEnd w:id="3"/>
+    <w:bookmarkEnd w:id="4"/>
     <w:p>
       <w:pPr>
         <w:spacing w:before="240"/>
@@ -11527,7 +11529,7 @@
       <w:pPr>
         <w:pStyle w:val="Caption"/>
       </w:pPr>
-      <w:bookmarkStart w:id="4" w:name="_Hlk160650778"/>
+      <w:bookmarkStart w:id="5" w:name="_Hlk160650778"/>
       <w:r>
         <w:t xml:space="preserve">Tabel </w:t>
       </w:r>
@@ -11538,7 +11540,7 @@
         <w:t xml:space="preserve"> Kunci Monitoring Harian</w:t>
       </w:r>
     </w:p>
-    <w:bookmarkEnd w:id="4"/>
+    <w:bookmarkEnd w:id="5"/>
     <w:p>
       <w:pPr>
         <w:spacing w:before="240"/>
@@ -12745,22 +12747,14 @@
       </w:r>
     </w:p>
     <w:p>
-      <w:pPr>
+      <w:r>
         <w:rPr>
           <w:noProof/>
-          <w:highlight w:val="yellow"/>
-        </w:rPr>
-      </w:pPr>
-    </w:p>
-    <w:p>
-      <w:r>
-        <w:rPr>
-          <w:noProof/>
         </w:rPr>
         <w:drawing>
-          <wp:inline distT="0" distB="0" distL="0" distR="0" wp14:anchorId="0FD4EB3A" wp14:editId="75ADC3A6">
-            <wp:extent cx="2542070" cy="1798320"/>
-            <wp:effectExtent l="0" t="0" r="0" b="0"/>
+          <wp:inline distT="0" distB="0" distL="0" distR="0" wp14:anchorId="0FD4EB3A" wp14:editId="18C4BB53">
+            <wp:extent cx="2472266" cy="1738938"/>
+            <wp:effectExtent l="0" t="0" r="4445" b="0"/>
             <wp:docPr id="572790714" name="Picture 2"/>
             <wp:cNvGraphicFramePr>
               <a:graphicFrameLocks xmlns:a="http://schemas.openxmlformats.org/drawingml/2006/main" noChangeAspect="1"/>
@@ -12782,13 +12776,13 @@
                         </a:ext>
                       </a:extLst>
                     </a:blip>
-                    <a:srcRect l="18732" t="-620" r="15274"/>
+                    <a:srcRect l="18732" t="2697" r="17082"/>
                     <a:stretch/>
                   </pic:blipFill>
                   <pic:spPr bwMode="auto">
                     <a:xfrm>
                       <a:off x="0" y="0"/>
-                      <a:ext cx="2548312" cy="1802736"/>
+                      <a:ext cx="2478497" cy="1743321"/>
                     </a:xfrm>
                     <a:prstGeom prst="rect">
                       <a:avLst/>
@@ -12861,9 +12855,9 @@
           <w:noProof/>
         </w:rPr>
         <w:drawing>
-          <wp:inline distT="0" distB="0" distL="0" distR="0" wp14:anchorId="6C573F71" wp14:editId="49B2D48D">
-            <wp:extent cx="1952625" cy="2133600"/>
-            <wp:effectExtent l="0" t="0" r="9525" b="0"/>
+          <wp:inline distT="0" distB="0" distL="0" distR="0" wp14:anchorId="6C573F71" wp14:editId="629DCB1F">
+            <wp:extent cx="1952625" cy="1989667"/>
+            <wp:effectExtent l="0" t="0" r="0" b="0"/>
             <wp:docPr id="1697346740" name="Picture 1"/>
             <wp:cNvGraphicFramePr>
               <a:graphicFrameLocks xmlns:a="http://schemas.openxmlformats.org/drawingml/2006/main" noChangeAspect="1"/>
@@ -12875,20 +12869,27 @@
                     <pic:cNvPr id="1697346740" name=""/>
                     <pic:cNvPicPr/>
                   </pic:nvPicPr>
-                  <pic:blipFill>
+                  <pic:blipFill rotWithShape="1">
                     <a:blip r:embed="rId26"/>
-                    <a:stretch>
-                      <a:fillRect/>
-                    </a:stretch>
+                    <a:srcRect b="6746"/>
+                    <a:stretch/>
                   </pic:blipFill>
-                  <pic:spPr>
+                  <pic:spPr bwMode="auto">
                     <a:xfrm>
                       <a:off x="0" y="0"/>
-                      <a:ext cx="1959252" cy="2140841"/>
+                      <a:ext cx="1959252" cy="1996420"/>
                     </a:xfrm>
                     <a:prstGeom prst="rect">
                       <a:avLst/>
                     </a:prstGeom>
+                    <a:ln>
+                      <a:noFill/>
+                    </a:ln>
+                    <a:extLst>
+                      <a:ext uri="{53640926-AAD7-44D8-BBD7-CCE9431645EC}">
+                        <a14:shadowObscured xmlns:a14="http://schemas.microsoft.com/office/drawing/2010/main"/>
+                      </a:ext>
+                    </a:extLst>
                   </pic:spPr>
                 </pic:pic>
               </a:graphicData>
@@ -13012,30 +13013,36 @@
     </w:p>
     <w:p>
       <w:r>
+        <w:t xml:space="preserve">Pada bagian data monitoring </w:t>
+      </w:r>
+      <w:r>
+        <w:t>keagamaan</w:t>
+      </w:r>
+      <w:r>
+        <w:t xml:space="preserve"> berfungsi untuk </w:t>
+      </w:r>
+      <w:r>
+        <w:t>mengisi monitoring keagamaan sesuai dengan yang akan di monitoring</w:t>
+      </w:r>
+      <w:r>
+        <w:t xml:space="preserve">. </w:t>
+      </w:r>
+      <w:r>
+        <w:t>Fitur ini dapat dilihat pada</w:t>
+      </w:r>
+      <w:r>
+        <w:t xml:space="preserve"> Gambar</w:t>
+      </w:r>
+    </w:p>
+    <w:p>
+      <w:pPr>
+        <w:jc w:val="center"/>
+      </w:pPr>
+      <w:r>
+        <w:rPr>
+          <w:noProof/>
+        </w:rPr>
         <w:lastRenderedPageBreak/>
-        <w:t xml:space="preserve">Pada bagian data monitoring </w:t>
-      </w:r>
-      <w:r>
-        <w:t>keagamaan</w:t>
-      </w:r>
-      <w:r>
-        <w:t xml:space="preserve"> berfungsi untuk </w:t>
-      </w:r>
-      <w:r>
-        <w:t>mengisi monitoring keagamaan sesuai dengan yang akan di monitoring</w:t>
-      </w:r>
-      <w:r>
-        <w:t>. Untuk tampilan utamanya sesuai dengan Gambar</w:t>
-      </w:r>
-    </w:p>
-    <w:p>
-      <w:pPr>
-        <w:jc w:val="center"/>
-      </w:pPr>
-      <w:r>
-        <w:rPr>
-          <w:noProof/>
-        </w:rPr>
         <w:drawing>
           <wp:inline distT="0" distB="0" distL="0" distR="0" wp14:anchorId="37C7EF90" wp14:editId="3B21686E">
             <wp:extent cx="2655570" cy="1358265"/>
@@ -13079,6 +13086,35 @@
       </w:r>
     </w:p>
     <w:p>
+      <w:r>
+        <w:t xml:space="preserve">Pada fitur ini admin dapat </w:t>
+      </w:r>
+      <w:r>
+        <w:t>menambah</w:t>
+      </w:r>
+      <w:r>
+        <w:t xml:space="preserve"> </w:t>
+      </w:r>
+      <w:r>
+        <w:t xml:space="preserve">atau </w:t>
+      </w:r>
+      <w:r>
+        <w:t xml:space="preserve">melihat </w:t>
+      </w:r>
+      <w:r>
+        <w:t>monitoring tahsin</w:t>
+      </w:r>
+      <w:r>
+        <w:t xml:space="preserve">. Tampilan dari </w:t>
+      </w:r>
+      <w:r>
+        <w:t>data monitoring tahsin</w:t>
+      </w:r>
+      <w:r>
+        <w:t xml:space="preserve"> dapat dilihat pada Gambar</w:t>
+      </w:r>
+    </w:p>
+    <w:p>
       <w:pPr>
         <w:jc w:val="center"/>
       </w:pPr>
@@ -13124,6 +13160,11 @@
       </w:r>
     </w:p>
     <w:p>
+      <w:r>
+        <w:t>Untuk menambah data monitoring tahsin akan memunculkan pop-up seperti pada Gambar</w:t>
+      </w:r>
+    </w:p>
+    <w:p>
       <w:pPr>
         <w:jc w:val="center"/>
       </w:pPr>
@@ -13174,6 +13215,41 @@
       </w:r>
     </w:p>
     <w:p>
+      <w:r>
+        <w:t xml:space="preserve">Pada fitur ini admin dapat </w:t>
+      </w:r>
+      <w:r>
+        <w:t>menambah</w:t>
+      </w:r>
+      <w:r>
+        <w:t xml:space="preserve"> </w:t>
+      </w:r>
+      <w:r>
+        <w:t xml:space="preserve">atau </w:t>
+      </w:r>
+      <w:r>
+        <w:t xml:space="preserve">melihat </w:t>
+      </w:r>
+      <w:r>
+        <w:t xml:space="preserve">monitoring </w:t>
+      </w:r>
+      <w:r>
+        <w:t>tahfidz</w:t>
+      </w:r>
+      <w:r>
+        <w:t xml:space="preserve">. Tampilan dari </w:t>
+      </w:r>
+      <w:r>
+        <w:t xml:space="preserve">data monitoring </w:t>
+      </w:r>
+      <w:r>
+        <w:t>tahfidz</w:t>
+      </w:r>
+      <w:r>
+        <w:t xml:space="preserve"> dapat dilihat pada Gambar</w:t>
+      </w:r>
+    </w:p>
+    <w:p>
       <w:pPr>
         <w:jc w:val="center"/>
       </w:pPr>
@@ -13219,6 +13295,17 @@
       </w:r>
     </w:p>
     <w:p>
+      <w:r>
+        <w:t xml:space="preserve">Untuk menambah data monitoring </w:t>
+      </w:r>
+      <w:r>
+        <w:t>tahfidz</w:t>
+      </w:r>
+      <w:r>
+        <w:t xml:space="preserve"> akan memunculkan pop-up seperti pada Gambar</w:t>
+      </w:r>
+    </w:p>
+    <w:p>
       <w:pPr>
         <w:jc w:val="center"/>
       </w:pPr>
@@ -13269,15 +13356,53 @@
       </w:r>
     </w:p>
     <w:p>
-      <w:pPr>
-        <w:jc w:val="center"/>
-      </w:pPr>
+      <w:r>
+        <w:t xml:space="preserve">Pada fitur ini admin dapat </w:t>
+      </w:r>
+      <w:r>
+        <w:t>menambah</w:t>
+      </w:r>
+      <w:r>
+        <w:t xml:space="preserve"> </w:t>
+      </w:r>
+      <w:r>
+        <w:t xml:space="preserve">atau </w:t>
+      </w:r>
+      <w:r>
+        <w:t xml:space="preserve">melihat </w:t>
+      </w:r>
+      <w:r>
+        <w:t xml:space="preserve">monitoring </w:t>
+      </w:r>
+      <w:r>
+        <w:t>m</w:t>
+      </w:r>
+      <w:r>
+        <w:t>ahfudhot</w:t>
+      </w:r>
+      <w:r>
+        <w:t xml:space="preserve">. Tampilan dari </w:t>
+      </w:r>
+      <w:r>
+        <w:t xml:space="preserve">data monitoring </w:t>
+      </w:r>
+      <w:r>
+        <w:t>mahfudhot</w:t>
+      </w:r>
+      <w:r>
+        <w:t xml:space="preserve"> </w:t>
+      </w:r>
+      <w:r>
+        <w:t>dapat dilihat pada Gambar</w:t>
+      </w:r>
+    </w:p>
+    <w:p>
       <w:r>
         <w:rPr>
           <w:noProof/>
         </w:rPr>
         <w:drawing>
-          <wp:inline distT="0" distB="0" distL="0" distR="0" wp14:anchorId="18F82657" wp14:editId="053206C6">
+          <wp:inline distT="0" distB="0" distL="0" distR="0" wp14:anchorId="497CAE54" wp14:editId="70AB4196">
             <wp:extent cx="2655570" cy="1355725"/>
             <wp:effectExtent l="0" t="0" r="0" b="0"/>
             <wp:docPr id="587853354" name="Picture 1"/>
@@ -13314,13 +13439,33 @@
       </w:r>
     </w:p>
     <w:p>
+      <w:r>
+        <w:t xml:space="preserve">Untuk menambah data monitoring </w:t>
+      </w:r>
+      <w:r>
+        <w:t>mahfudhot</w:t>
+      </w:r>
+      <w:r>
+        <w:t xml:space="preserve"> </w:t>
+      </w:r>
+      <w:r>
+        <w:t>akan memunculkan pop-up seperti pada Gambar</w:t>
+      </w:r>
+    </w:p>
+    <w:p>
       <w:pPr>
         <w:jc w:val="center"/>
       </w:pPr>
+    </w:p>
+    <w:p>
+      <w:pPr>
+        <w:jc w:val="center"/>
+      </w:pPr>
       <w:r>
         <w:rPr>
           <w:noProof/>
         </w:rPr>
+        <w:lastRenderedPageBreak/>
         <w:drawing>
           <wp:inline distT="0" distB="0" distL="0" distR="0" wp14:anchorId="4D4B82CB" wp14:editId="2F595017">
             <wp:extent cx="2655570" cy="1419225"/>
@@ -13364,15 +13509,53 @@
       </w:r>
     </w:p>
     <w:p>
-      <w:pPr>
-        <w:jc w:val="center"/>
-      </w:pPr>
+      <w:r>
+        <w:t xml:space="preserve">Pada fitur ini admin dapat </w:t>
+      </w:r>
+      <w:r>
+        <w:t>menambah</w:t>
+      </w:r>
+      <w:r>
+        <w:t xml:space="preserve"> </w:t>
+      </w:r>
+      <w:r>
+        <w:t xml:space="preserve">atau </w:t>
+      </w:r>
+      <w:r>
+        <w:t xml:space="preserve">melihat </w:t>
+      </w:r>
+      <w:r>
+        <w:t xml:space="preserve">monitoring </w:t>
+      </w:r>
+      <w:r>
+        <w:t>h</w:t>
+      </w:r>
+      <w:r>
+        <w:t>adits</w:t>
+      </w:r>
+      <w:r>
+        <w:t xml:space="preserve">. Tampilan dari </w:t>
+      </w:r>
+      <w:r>
+        <w:t xml:space="preserve">data monitoring </w:t>
+      </w:r>
+      <w:r>
+        <w:t>hadits</w:t>
+      </w:r>
+      <w:r>
+        <w:t xml:space="preserve"> </w:t>
+      </w:r>
+      <w:r>
+        <w:t>dapat dilihat pada Gambar</w:t>
+      </w:r>
+    </w:p>
+    <w:p>
       <w:r>
         <w:rPr>
           <w:noProof/>
         </w:rPr>
         <w:drawing>
-          <wp:inline distT="0" distB="0" distL="0" distR="0" wp14:anchorId="5BC7224D" wp14:editId="11BF83B9">
+          <wp:inline distT="0" distB="0" distL="0" distR="0" wp14:anchorId="75F1DCFB" wp14:editId="520F6D33">
             <wp:extent cx="2655570" cy="1356995"/>
             <wp:effectExtent l="0" t="0" r="0" b="0"/>
             <wp:docPr id="875007855" name="Picture 1"/>
@@ -13409,6 +13592,20 @@
       </w:r>
     </w:p>
     <w:p>
+      <w:r>
+        <w:t xml:space="preserve">Untuk menambah data monitoring </w:t>
+      </w:r>
+      <w:r>
+        <w:t>hadits</w:t>
+      </w:r>
+      <w:r>
+        <w:t xml:space="preserve"> </w:t>
+      </w:r>
+      <w:r>
+        <w:t>akan memunculkan pop-up seperti pada Gambar</w:t>
+      </w:r>
+    </w:p>
+    <w:p>
       <w:pPr>
         <w:jc w:val="center"/>
       </w:pPr>
@@ -13416,7 +13613,6 @@
         <w:rPr>
           <w:noProof/>
         </w:rPr>
-        <w:lastRenderedPageBreak/>
         <w:drawing>
           <wp:inline distT="0" distB="0" distL="0" distR="0" wp14:anchorId="4E3EE308" wp14:editId="392B2420">
             <wp:extent cx="2655570" cy="1419225"/>
@@ -13460,15 +13656,53 @@
       </w:r>
     </w:p>
     <w:p>
-      <w:pPr>
-        <w:jc w:val="center"/>
-      </w:pPr>
+      <w:r>
+        <w:t xml:space="preserve">Pada fitur ini admin dapat </w:t>
+      </w:r>
+      <w:r>
+        <w:t>menambah</w:t>
+      </w:r>
+      <w:r>
+        <w:t xml:space="preserve"> </w:t>
+      </w:r>
+      <w:r>
+        <w:t xml:space="preserve">atau </w:t>
+      </w:r>
+      <w:r>
+        <w:t xml:space="preserve">melihat </w:t>
+      </w:r>
+      <w:r>
+        <w:t xml:space="preserve">monitoring </w:t>
+      </w:r>
+      <w:r>
+        <w:t>d</w:t>
+      </w:r>
+      <w:r>
+        <w:t>oa</w:t>
+      </w:r>
+      <w:r>
+        <w:t xml:space="preserve">. Tampilan dari </w:t>
+      </w:r>
+      <w:r>
+        <w:t xml:space="preserve">data monitoring </w:t>
+      </w:r>
+      <w:r>
+        <w:t>doa</w:t>
+      </w:r>
+      <w:r>
+        <w:t xml:space="preserve"> </w:t>
+      </w:r>
+      <w:r>
+        <w:t>dapat dilihat pada Gambar</w:t>
+      </w:r>
+    </w:p>
+    <w:p>
       <w:r>
         <w:rPr>
           <w:noProof/>
         </w:rPr>
         <w:drawing>
-          <wp:inline distT="0" distB="0" distL="0" distR="0" wp14:anchorId="4C0ABF96" wp14:editId="2E1258AF">
+          <wp:inline distT="0" distB="0" distL="0" distR="0" wp14:anchorId="03F4779A" wp14:editId="5DE5A2CE">
             <wp:extent cx="2655570" cy="1351915"/>
             <wp:effectExtent l="0" t="0" r="0" b="635"/>
             <wp:docPr id="2107760065" name="Picture 1"/>
@@ -13502,6 +13736,20 @@
             </a:graphic>
           </wp:inline>
         </w:drawing>
+      </w:r>
+    </w:p>
+    <w:p>
+      <w:r>
+        <w:t xml:space="preserve">Untuk menambah data monitoring </w:t>
+      </w:r>
+      <w:r>
+        <w:t>doa</w:t>
+      </w:r>
+      <w:r>
+        <w:t xml:space="preserve"> </w:t>
+      </w:r>
+      <w:r>
+        <w:t>akan memunculkan pop-up seperti pada Gambar</w:t>
       </w:r>
     </w:p>
     <w:p>
@@ -13555,6 +13803,23 @@
       </w:r>
     </w:p>
     <w:p>
+      <w:r>
+        <w:t>Pada bagian ini berfungsi untuk</w:t>
+      </w:r>
+      <w:r>
+        <w:t xml:space="preserve"> melihat dan</w:t>
+      </w:r>
+      <w:r>
+        <w:t xml:space="preserve"> </w:t>
+      </w:r>
+      <w:r>
+        <w:t>memberikan nilai atau poin pada monitoring harian siswa</w:t>
+      </w:r>
+      <w:r>
+        <w:t>. Fitur ini dapat dilihat pada Gambar</w:t>
+      </w:r>
+    </w:p>
+    <w:p>
       <w:pPr>
         <w:jc w:val="center"/>
       </w:pPr>
@@ -13645,6 +13910,11 @@
       </w:r>
     </w:p>
     <w:p>
+      <w:r>
+        <w:t>Pada fitur ini admin dapat melihat tanggal dimana monitoring sudah terisi atau belum terisi. Fitur ini dapat dilihat pada Gambar</w:t>
+      </w:r>
+    </w:p>
+    <w:p>
       <w:pPr>
         <w:jc w:val="center"/>
       </w:pPr>
@@ -13691,6 +13961,7 @@
     </w:p>
     <w:p>
       <w:r>
+        <w:lastRenderedPageBreak/>
         <w:t>3.3.3 Dashboard Guru</w:t>
       </w:r>
     </w:p>
@@ -13700,6 +13971,35 @@
       </w:r>
     </w:p>
     <w:p>
+      <w:r>
+        <w:t xml:space="preserve">Sidebar digunakan sebagai navigasi dari fitur-fitur yang ada. Pada Sidebar </w:t>
+      </w:r>
+      <w:r>
+        <w:t>guru</w:t>
+      </w:r>
+      <w:r>
+        <w:t xml:space="preserve"> terdapat beberapa fitur yaitu </w:t>
+      </w:r>
+      <w:r>
+        <w:t xml:space="preserve">Data </w:t>
+      </w:r>
+      <w:r>
+        <w:t xml:space="preserve">Kelas dan </w:t>
+      </w:r>
+      <w:r>
+        <w:t>Data Monitoring</w:t>
+      </w:r>
+      <w:r>
+        <w:t xml:space="preserve">. Sidebar dari </w:t>
+      </w:r>
+      <w:r>
+        <w:t>guru</w:t>
+      </w:r>
+      <w:r>
+        <w:t xml:space="preserve"> dapat dilihat pada Gambar</w:t>
+      </w:r>
+    </w:p>
+    <w:p>
       <w:pPr>
         <w:jc w:val="center"/>
       </w:pPr>
@@ -13708,8 +14008,8 @@
           <w:noProof/>
         </w:rPr>
         <w:drawing>
-          <wp:inline distT="0" distB="0" distL="0" distR="0" wp14:anchorId="0014B4FD" wp14:editId="370E543D">
-            <wp:extent cx="2009140" cy="2209800"/>
+          <wp:inline distT="0" distB="0" distL="0" distR="0" wp14:anchorId="0014B4FD" wp14:editId="6F562B95">
+            <wp:extent cx="2009140" cy="2082800"/>
             <wp:effectExtent l="0" t="0" r="0" b="0"/>
             <wp:docPr id="1183200067" name="Picture 1"/>
             <wp:cNvGraphicFramePr>
@@ -13722,20 +14022,27 @@
                     <pic:cNvPr id="1183200067" name=""/>
                     <pic:cNvPicPr/>
                   </pic:nvPicPr>
-                  <pic:blipFill>
+                  <pic:blipFill rotWithShape="1">
                     <a:blip r:embed="rId43"/>
-                    <a:stretch>
-                      <a:fillRect/>
-                    </a:stretch>
+                    <a:srcRect b="5748"/>
+                    <a:stretch/>
                   </pic:blipFill>
-                  <pic:spPr>
+                  <pic:spPr bwMode="auto">
                     <a:xfrm>
                       <a:off x="0" y="0"/>
-                      <a:ext cx="2020493" cy="2222287"/>
+                      <a:ext cx="2020493" cy="2094569"/>
                     </a:xfrm>
                     <a:prstGeom prst="rect">
                       <a:avLst/>
                     </a:prstGeom>
+                    <a:ln>
+                      <a:noFill/>
+                    </a:ln>
+                    <a:extLst>
+                      <a:ext uri="{53640926-AAD7-44D8-BBD7-CCE9431645EC}">
+                        <a14:shadowObscured xmlns:a14="http://schemas.microsoft.com/office/drawing/2010/main"/>
+                      </a:ext>
+                    </a:extLst>
                   </pic:spPr>
                 </pic:pic>
               </a:graphicData>
@@ -13808,16 +14115,56 @@
       </w:r>
     </w:p>
     <w:p>
-      <w:pPr>
-        <w:jc w:val="center"/>
-      </w:pPr>
+      <w:r>
+        <w:t xml:space="preserve">Pada fitur ini </w:t>
+      </w:r>
+      <w:r>
+        <w:t>guru</w:t>
+      </w:r>
+      <w:r>
+        <w:t xml:space="preserve"> dapat </w:t>
+      </w:r>
+      <w:r>
+        <w:t>menambah</w:t>
+      </w:r>
+      <w:r>
+        <w:t xml:space="preserve"> </w:t>
+      </w:r>
+      <w:r>
+        <w:t xml:space="preserve">atau </w:t>
+      </w:r>
+      <w:r>
+        <w:t xml:space="preserve">melihat </w:t>
+      </w:r>
+      <w:r>
+        <w:t xml:space="preserve">monitoring </w:t>
+      </w:r>
+      <w:r>
+        <w:t>tahsin</w:t>
+      </w:r>
+      <w:r>
+        <w:t xml:space="preserve">. Tampilan dari </w:t>
+      </w:r>
+      <w:r>
+        <w:t xml:space="preserve">data monitoring </w:t>
+      </w:r>
+      <w:r>
+        <w:t>tahsin</w:t>
+      </w:r>
+      <w:r>
+        <w:t xml:space="preserve"> </w:t>
+      </w:r>
+      <w:r>
+        <w:t>dapat dilihat pada Gambar</w:t>
+      </w:r>
+    </w:p>
+    <w:p>
       <w:r>
         <w:rPr>
           <w:noProof/>
         </w:rPr>
-        <w:lastRenderedPageBreak/>
         <w:drawing>
-          <wp:inline distT="0" distB="0" distL="0" distR="0" wp14:anchorId="5958DD89" wp14:editId="35E92BD9">
+          <wp:inline distT="0" distB="0" distL="0" distR="0" wp14:anchorId="39354576" wp14:editId="5B334FDB">
             <wp:extent cx="2655570" cy="1606550"/>
             <wp:effectExtent l="0" t="0" r="0" b="0"/>
             <wp:docPr id="1321189867" name="Picture 1"/>
@@ -13855,19 +14202,107 @@
     </w:p>
     <w:p>
       <w:r>
+        <w:t xml:space="preserve">Untuk menambah data monitoring </w:t>
+      </w:r>
+      <w:r>
+        <w:t>tahsin</w:t>
+      </w:r>
+      <w:r>
+        <w:t xml:space="preserve"> </w:t>
+      </w:r>
+      <w:r>
+        <w:t>akan memunculkan pop-up seperti pada Gambar</w:t>
+      </w:r>
+    </w:p>
+    <w:p>
+      <w:r>
+        <w:rPr>
+          <w:noProof/>
+        </w:rPr>
+        <w:drawing>
+          <wp:inline distT="0" distB="0" distL="0" distR="0" wp14:anchorId="1C3E45DA" wp14:editId="0313E707">
+            <wp:extent cx="2655570" cy="2357755"/>
+            <wp:effectExtent l="0" t="0" r="0" b="4445"/>
+            <wp:docPr id="1784773495" name="Picture 1"/>
+            <wp:cNvGraphicFramePr>
+              <a:graphicFrameLocks xmlns:a="http://schemas.openxmlformats.org/drawingml/2006/main" noChangeAspect="1"/>
+            </wp:cNvGraphicFramePr>
+            <a:graphic xmlns:a="http://schemas.openxmlformats.org/drawingml/2006/main">
+              <a:graphicData uri="http://schemas.openxmlformats.org/drawingml/2006/picture">
+                <pic:pic xmlns:pic="http://schemas.openxmlformats.org/drawingml/2006/picture">
+                  <pic:nvPicPr>
+                    <pic:cNvPr id="1584204289" name=""/>
+                    <pic:cNvPicPr/>
+                  </pic:nvPicPr>
+                  <pic:blipFill>
+                    <a:blip r:embed="rId31"/>
+                    <a:stretch>
+                      <a:fillRect/>
+                    </a:stretch>
+                  </pic:blipFill>
+                  <pic:spPr>
+                    <a:xfrm>
+                      <a:off x="0" y="0"/>
+                      <a:ext cx="2655570" cy="2357755"/>
+                    </a:xfrm>
+                    <a:prstGeom prst="rect">
+                      <a:avLst/>
+                    </a:prstGeom>
+                  </pic:spPr>
+                </pic:pic>
+              </a:graphicData>
+            </a:graphic>
+          </wp:inline>
+        </w:drawing>
+      </w:r>
+    </w:p>
+    <w:p>
+      <w:r>
         <w:t>b. Monitoring Tahfidz</w:t>
       </w:r>
     </w:p>
     <w:p>
-      <w:pPr>
-        <w:jc w:val="center"/>
-      </w:pPr>
+      <w:r>
+        <w:t xml:space="preserve">Pada fitur ini </w:t>
+      </w:r>
+      <w:r>
+        <w:t>guru</w:t>
+      </w:r>
+      <w:r>
+        <w:t xml:space="preserve"> dapat </w:t>
+      </w:r>
+      <w:r>
+        <w:t>menambah</w:t>
+      </w:r>
+      <w:r>
+        <w:t xml:space="preserve"> </w:t>
+      </w:r>
+      <w:r>
+        <w:t xml:space="preserve">atau </w:t>
+      </w:r>
+      <w:r>
+        <w:t xml:space="preserve">melihat </w:t>
+      </w:r>
+      <w:r>
+        <w:t>monitoring tahfidz</w:t>
+      </w:r>
+      <w:r>
+        <w:t xml:space="preserve">. Tampilan dari </w:t>
+      </w:r>
+      <w:r>
+        <w:t>data monitoring tahfidz</w:t>
+      </w:r>
+      <w:r>
+        <w:t xml:space="preserve"> dapat dilihat pada Gambar</w:t>
+      </w:r>
+    </w:p>
+    <w:p>
       <w:r>
         <w:rPr>
           <w:noProof/>
         </w:rPr>
         <w:drawing>
-          <wp:inline distT="0" distB="0" distL="0" distR="0" wp14:anchorId="5ECE13BE" wp14:editId="6DE42103">
+          <wp:inline distT="0" distB="0" distL="0" distR="0" wp14:anchorId="7CDB322A" wp14:editId="0FBD615C">
             <wp:extent cx="2655570" cy="1607820"/>
             <wp:effectExtent l="0" t="0" r="0" b="0"/>
             <wp:docPr id="871361161" name="Picture 1"/>
@@ -13905,19 +14340,114 @@
     </w:p>
     <w:p>
       <w:r>
+        <w:t>Untuk menambah data monitoring tahfidz akan memunculkan pop-up seperti pada Gambar</w:t>
+      </w:r>
+    </w:p>
+    <w:p>
+      <w:pPr>
+        <w:jc w:val="center"/>
+      </w:pPr>
+      <w:r>
+        <w:rPr>
+          <w:noProof/>
+        </w:rPr>
+        <w:lastRenderedPageBreak/>
+        <w:drawing>
+          <wp:inline distT="0" distB="0" distL="0" distR="0" wp14:anchorId="7F6A85A4" wp14:editId="087399A0">
+            <wp:extent cx="2655570" cy="2035175"/>
+            <wp:effectExtent l="0" t="0" r="0" b="3175"/>
+            <wp:docPr id="921973835" name="Picture 1"/>
+            <wp:cNvGraphicFramePr>
+              <a:graphicFrameLocks xmlns:a="http://schemas.openxmlformats.org/drawingml/2006/main" noChangeAspect="1"/>
+            </wp:cNvGraphicFramePr>
+            <a:graphic xmlns:a="http://schemas.openxmlformats.org/drawingml/2006/main">
+              <a:graphicData uri="http://schemas.openxmlformats.org/drawingml/2006/picture">
+                <pic:pic xmlns:pic="http://schemas.openxmlformats.org/drawingml/2006/picture">
+                  <pic:nvPicPr>
+                    <pic:cNvPr id="1749634894" name=""/>
+                    <pic:cNvPicPr/>
+                  </pic:nvPicPr>
+                  <pic:blipFill>
+                    <a:blip r:embed="rId33"/>
+                    <a:stretch>
+                      <a:fillRect/>
+                    </a:stretch>
+                  </pic:blipFill>
+                  <pic:spPr>
+                    <a:xfrm>
+                      <a:off x="0" y="0"/>
+                      <a:ext cx="2655570" cy="2035175"/>
+                    </a:xfrm>
+                    <a:prstGeom prst="rect">
+                      <a:avLst/>
+                    </a:prstGeom>
+                  </pic:spPr>
+                </pic:pic>
+              </a:graphicData>
+            </a:graphic>
+          </wp:inline>
+        </w:drawing>
+      </w:r>
+    </w:p>
+    <w:p>
+      <w:r>
         <w:t>c. Monitoring Mahfudhot</w:t>
       </w:r>
     </w:p>
     <w:p>
-      <w:pPr>
-        <w:jc w:val="center"/>
-      </w:pPr>
+      <w:r>
+        <w:t xml:space="preserve">Pada fitur ini </w:t>
+      </w:r>
+      <w:r>
+        <w:t>guru</w:t>
+      </w:r>
+      <w:r>
+        <w:t xml:space="preserve"> dapat </w:t>
+      </w:r>
+      <w:r>
+        <w:t>menambah</w:t>
+      </w:r>
+      <w:r>
+        <w:t xml:space="preserve"> </w:t>
+      </w:r>
+      <w:r>
+        <w:t xml:space="preserve">atau </w:t>
+      </w:r>
+      <w:r>
+        <w:t xml:space="preserve">melihat </w:t>
+      </w:r>
+      <w:r>
+        <w:t xml:space="preserve">monitoring </w:t>
+      </w:r>
+      <w:r>
+        <w:t>m</w:t>
+      </w:r>
+      <w:r>
+        <w:t>ahfudhot</w:t>
+      </w:r>
+      <w:r>
+        <w:t xml:space="preserve">. Tampilan dari </w:t>
+      </w:r>
+      <w:r>
+        <w:t xml:space="preserve">data monitoring </w:t>
+      </w:r>
+      <w:r>
+        <w:t>mahfudhot</w:t>
+      </w:r>
+      <w:r>
+        <w:t xml:space="preserve"> </w:t>
+      </w:r>
+      <w:r>
+        <w:t>dapat dilihat pada Gambar</w:t>
+      </w:r>
+    </w:p>
+    <w:p>
       <w:r>
         <w:rPr>
           <w:noProof/>
         </w:rPr>
         <w:drawing>
-          <wp:inline distT="0" distB="0" distL="0" distR="0" wp14:anchorId="4C1B611C" wp14:editId="6629AB9C">
+          <wp:inline distT="0" distB="0" distL="0" distR="0" wp14:anchorId="4746595B" wp14:editId="719A2D9B">
             <wp:extent cx="2655570" cy="1605915"/>
             <wp:effectExtent l="0" t="0" r="0" b="0"/>
             <wp:docPr id="561009804" name="Picture 1"/>
@@ -13955,19 +14485,122 @@
     </w:p>
     <w:p>
       <w:r>
+        <w:t xml:space="preserve">Untuk menambah data monitoring </w:t>
+      </w:r>
+      <w:r>
+        <w:t>mahfudhot</w:t>
+      </w:r>
+      <w:r>
+        <w:t xml:space="preserve"> </w:t>
+      </w:r>
+      <w:r>
+        <w:t>akan memunculkan pop-up seperti pada Gambar</w:t>
+      </w:r>
+    </w:p>
+    <w:p>
+      <w:pPr>
+        <w:jc w:val="center"/>
+      </w:pPr>
+      <w:r>
+        <w:rPr>
+          <w:noProof/>
+        </w:rPr>
+        <w:drawing>
+          <wp:inline distT="0" distB="0" distL="0" distR="0" wp14:anchorId="7868A3DD" wp14:editId="7E87FF86">
+            <wp:extent cx="2655570" cy="1419225"/>
+            <wp:effectExtent l="0" t="0" r="0" b="9525"/>
+            <wp:docPr id="1443120512" name="Picture 1"/>
+            <wp:cNvGraphicFramePr>
+              <a:graphicFrameLocks xmlns:a="http://schemas.openxmlformats.org/drawingml/2006/main" noChangeAspect="1"/>
+            </wp:cNvGraphicFramePr>
+            <a:graphic xmlns:a="http://schemas.openxmlformats.org/drawingml/2006/main">
+              <a:graphicData uri="http://schemas.openxmlformats.org/drawingml/2006/picture">
+                <pic:pic xmlns:pic="http://schemas.openxmlformats.org/drawingml/2006/picture">
+                  <pic:nvPicPr>
+                    <pic:cNvPr id="1497508109" name=""/>
+                    <pic:cNvPicPr/>
+                  </pic:nvPicPr>
+                  <pic:blipFill>
+                    <a:blip r:embed="rId35"/>
+                    <a:stretch>
+                      <a:fillRect/>
+                    </a:stretch>
+                  </pic:blipFill>
+                  <pic:spPr>
+                    <a:xfrm>
+                      <a:off x="0" y="0"/>
+                      <a:ext cx="2655570" cy="1419225"/>
+                    </a:xfrm>
+                    <a:prstGeom prst="rect">
+                      <a:avLst/>
+                    </a:prstGeom>
+                  </pic:spPr>
+                </pic:pic>
+              </a:graphicData>
+            </a:graphic>
+          </wp:inline>
+        </w:drawing>
+      </w:r>
+    </w:p>
+    <w:p>
+      <w:r>
         <w:t>d. Monitoring Hadits</w:t>
       </w:r>
     </w:p>
     <w:p>
-      <w:pPr>
-        <w:jc w:val="center"/>
-      </w:pPr>
+      <w:r>
+        <w:t xml:space="preserve">Pada fitur ini </w:t>
+      </w:r>
+      <w:r>
+        <w:t>guru</w:t>
+      </w:r>
+      <w:r>
+        <w:t xml:space="preserve"> dapat </w:t>
+      </w:r>
+      <w:r>
+        <w:t>menambah</w:t>
+      </w:r>
+      <w:r>
+        <w:t xml:space="preserve"> </w:t>
+      </w:r>
+      <w:r>
+        <w:t xml:space="preserve">atau </w:t>
+      </w:r>
+      <w:r>
+        <w:t xml:space="preserve">melihat </w:t>
+      </w:r>
+      <w:r>
+        <w:t xml:space="preserve">monitoring </w:t>
+      </w:r>
+      <w:r>
+        <w:t>h</w:t>
+      </w:r>
+      <w:r>
+        <w:t>adits</w:t>
+      </w:r>
+      <w:r>
+        <w:t xml:space="preserve">. Tampilan dari </w:t>
+      </w:r>
+      <w:r>
+        <w:t xml:space="preserve">data monitoring </w:t>
+      </w:r>
+      <w:r>
+        <w:t>hadits</w:t>
+      </w:r>
+      <w:r>
+        <w:t xml:space="preserve"> </w:t>
+      </w:r>
+      <w:r>
+        <w:t>dapat dilihat pada Gambar</w:t>
+      </w:r>
+    </w:p>
+    <w:p>
       <w:r>
         <w:rPr>
           <w:noProof/>
         </w:rPr>
         <w:drawing>
-          <wp:inline distT="0" distB="0" distL="0" distR="0" wp14:anchorId="50010F00" wp14:editId="74A99F45">
+          <wp:inline distT="0" distB="0" distL="0" distR="0" wp14:anchorId="7475EA99" wp14:editId="6855B75F">
             <wp:extent cx="2655570" cy="1607820"/>
             <wp:effectExtent l="0" t="0" r="0" b="0"/>
             <wp:docPr id="1027374267" name="Picture 1"/>
@@ -14005,19 +14638,122 @@
     </w:p>
     <w:p>
       <w:r>
+        <w:t xml:space="preserve">Untuk menambah data monitoring </w:t>
+      </w:r>
+      <w:r>
+        <w:t>hadits</w:t>
+      </w:r>
+      <w:r>
+        <w:t xml:space="preserve"> </w:t>
+      </w:r>
+      <w:r>
+        <w:t>akan memunculkan pop-up seperti pada Gambar</w:t>
+      </w:r>
+    </w:p>
+    <w:p>
+      <w:pPr>
+        <w:jc w:val="center"/>
+      </w:pPr>
+      <w:r>
+        <w:rPr>
+          <w:noProof/>
+        </w:rPr>
+        <w:drawing>
+          <wp:inline distT="0" distB="0" distL="0" distR="0" wp14:anchorId="5F8D13DD" wp14:editId="426D0F66">
+            <wp:extent cx="2655570" cy="1419225"/>
+            <wp:effectExtent l="0" t="0" r="0" b="9525"/>
+            <wp:docPr id="1571593149" name="Picture 1"/>
+            <wp:cNvGraphicFramePr>
+              <a:graphicFrameLocks xmlns:a="http://schemas.openxmlformats.org/drawingml/2006/main" noChangeAspect="1"/>
+            </wp:cNvGraphicFramePr>
+            <a:graphic xmlns:a="http://schemas.openxmlformats.org/drawingml/2006/main">
+              <a:graphicData uri="http://schemas.openxmlformats.org/drawingml/2006/picture">
+                <pic:pic xmlns:pic="http://schemas.openxmlformats.org/drawingml/2006/picture">
+                  <pic:nvPicPr>
+                    <pic:cNvPr id="1346225689" name=""/>
+                    <pic:cNvPicPr/>
+                  </pic:nvPicPr>
+                  <pic:blipFill>
+                    <a:blip r:embed="rId37"/>
+                    <a:stretch>
+                      <a:fillRect/>
+                    </a:stretch>
+                  </pic:blipFill>
+                  <pic:spPr>
+                    <a:xfrm>
+                      <a:off x="0" y="0"/>
+                      <a:ext cx="2655570" cy="1419225"/>
+                    </a:xfrm>
+                    <a:prstGeom prst="rect">
+                      <a:avLst/>
+                    </a:prstGeom>
+                  </pic:spPr>
+                </pic:pic>
+              </a:graphicData>
+            </a:graphic>
+          </wp:inline>
+        </w:drawing>
+      </w:r>
+    </w:p>
+    <w:p>
+      <w:r>
         <w:t>e. Monitoring Doa</w:t>
       </w:r>
     </w:p>
     <w:p>
-      <w:pPr>
-        <w:jc w:val="center"/>
-      </w:pPr>
+      <w:r>
+        <w:t xml:space="preserve">Pada fitur ini </w:t>
+      </w:r>
+      <w:r>
+        <w:t>guru</w:t>
+      </w:r>
+      <w:r>
+        <w:t xml:space="preserve"> dapat </w:t>
+      </w:r>
+      <w:r>
+        <w:t>menambah</w:t>
+      </w:r>
+      <w:r>
+        <w:t xml:space="preserve"> </w:t>
+      </w:r>
+      <w:r>
+        <w:t xml:space="preserve">atau </w:t>
+      </w:r>
+      <w:r>
+        <w:t xml:space="preserve">melihat </w:t>
+      </w:r>
+      <w:r>
+        <w:t xml:space="preserve">monitoring </w:t>
+      </w:r>
+      <w:r>
+        <w:t>d</w:t>
+      </w:r>
+      <w:r>
+        <w:t>oa</w:t>
+      </w:r>
+      <w:r>
+        <w:t xml:space="preserve">. Tampilan dari </w:t>
+      </w:r>
+      <w:r>
+        <w:t xml:space="preserve">data monitoring </w:t>
+      </w:r>
+      <w:r>
+        <w:t>doa</w:t>
+      </w:r>
+      <w:r>
+        <w:t xml:space="preserve"> </w:t>
+      </w:r>
+      <w:r>
+        <w:t>dapat dilihat pada Gambar</w:t>
+      </w:r>
+    </w:p>
+    <w:p>
       <w:r>
         <w:rPr>
           <w:noProof/>
         </w:rPr>
         <w:drawing>
-          <wp:inline distT="0" distB="0" distL="0" distR="0" wp14:anchorId="1EA0E692" wp14:editId="4F44196C">
+          <wp:inline distT="0" distB="0" distL="0" distR="0" wp14:anchorId="52A48D9E" wp14:editId="245306CD">
             <wp:extent cx="2655570" cy="1607820"/>
             <wp:effectExtent l="0" t="0" r="0" b="0"/>
             <wp:docPr id="749239367" name="Picture 1"/>
@@ -14054,14 +14790,79 @@
       </w:r>
     </w:p>
     <w:p>
+      <w:r>
+        <w:t xml:space="preserve">Untuk menambah data monitoring </w:t>
+      </w:r>
+      <w:r>
+        <w:t>doa</w:t>
+      </w:r>
+      <w:r>
+        <w:t xml:space="preserve"> </w:t>
+      </w:r>
+      <w:r>
+        <w:t>akan memunculkan pop-up seperti pada Gambar</w:t>
+      </w:r>
+    </w:p>
+    <w:p>
+      <w:pPr>
+        <w:jc w:val="center"/>
+      </w:pPr>
+      <w:r>
+        <w:rPr>
+          <w:noProof/>
+        </w:rPr>
+        <w:drawing>
+          <wp:inline distT="0" distB="0" distL="0" distR="0" wp14:anchorId="488B7A0D" wp14:editId="7BB22E80">
+            <wp:extent cx="2655570" cy="1413510"/>
+            <wp:effectExtent l="0" t="0" r="0" b="0"/>
+            <wp:docPr id="1136128262" name="Picture 1"/>
+            <wp:cNvGraphicFramePr>
+              <a:graphicFrameLocks xmlns:a="http://schemas.openxmlformats.org/drawingml/2006/main" noChangeAspect="1"/>
+            </wp:cNvGraphicFramePr>
+            <a:graphic xmlns:a="http://schemas.openxmlformats.org/drawingml/2006/main">
+              <a:graphicData uri="http://schemas.openxmlformats.org/drawingml/2006/picture">
+                <pic:pic xmlns:pic="http://schemas.openxmlformats.org/drawingml/2006/picture">
+                  <pic:nvPicPr>
+                    <pic:cNvPr id="1250133260" name=""/>
+                    <pic:cNvPicPr/>
+                  </pic:nvPicPr>
+                  <pic:blipFill>
+                    <a:blip r:embed="rId39"/>
+                    <a:stretch>
+                      <a:fillRect/>
+                    </a:stretch>
+                  </pic:blipFill>
+                  <pic:spPr>
+                    <a:xfrm>
+                      <a:off x="0" y="0"/>
+                      <a:ext cx="2655570" cy="1413510"/>
+                    </a:xfrm>
+                    <a:prstGeom prst="rect">
+                      <a:avLst/>
+                    </a:prstGeom>
+                  </pic:spPr>
+                </pic:pic>
+              </a:graphicData>
+            </a:graphic>
+          </wp:inline>
+        </w:drawing>
+      </w:r>
+    </w:p>
+    <w:p>
       <w:pPr>
         <w:jc w:val="left"/>
       </w:pPr>
       <w:r>
+        <w:lastRenderedPageBreak/>
         <w:t>3.</w:t>
       </w:r>
       <w:r>
         <w:t xml:space="preserve"> Monitoring Harian</w:t>
+      </w:r>
+    </w:p>
+    <w:p>
+      <w:r>
+        <w:t>Pada bagian ini berfungsi untuk melihat dan memberikan nilai atau poin pada monitoring harian siswa. Fitur ini dapat dilihat pada Gambar</w:t>
       </w:r>
     </w:p>
     <w:p>
@@ -14110,6 +14911,17 @@
       </w:r>
     </w:p>
     <w:p>
+      <w:r>
+        <w:t xml:space="preserve">Pada fitur ini </w:t>
+      </w:r>
+      <w:r>
+        <w:t>guru</w:t>
+      </w:r>
+      <w:r>
+        <w:t xml:space="preserve"> dapat melihat tanggal dimana monitoring sudah terisi atau belum terisi. Fitur ini dapat dilihat pada Gambar</w:t>
+      </w:r>
+    </w:p>
+    <w:p>
       <w:pPr>
         <w:jc w:val="center"/>
       </w:pPr>
@@ -14165,6 +14977,29 @@
       </w:r>
     </w:p>
     <w:p>
+      <w:r>
+        <w:t xml:space="preserve">Sidebar digunakan sebagai navigasi dari fitur-fitur yang ada. Pada Sidebar </w:t>
+      </w:r>
+      <w:r>
+        <w:t>orang tua</w:t>
+      </w:r>
+      <w:r>
+        <w:t xml:space="preserve"> terdapat fitur </w:t>
+      </w:r>
+      <w:r>
+        <w:t>Data Monitoring</w:t>
+      </w:r>
+      <w:r>
+        <w:t xml:space="preserve">. Sidebar dari </w:t>
+      </w:r>
+      <w:r>
+        <w:t>orang tua</w:t>
+      </w:r>
+      <w:r>
+        <w:t xml:space="preserve"> dapat dilihat pada Gambar</w:t>
+      </w:r>
+    </w:p>
+    <w:p>
       <w:pPr>
         <w:jc w:val="center"/>
       </w:pPr>
@@ -14173,8 +15008,8 @@
           <w:noProof/>
         </w:rPr>
         <w:drawing>
-          <wp:inline distT="0" distB="0" distL="0" distR="0" wp14:anchorId="6F61C970" wp14:editId="4932217E">
-            <wp:extent cx="1822356" cy="2019300"/>
+          <wp:inline distT="0" distB="0" distL="0" distR="0" wp14:anchorId="6F61C970" wp14:editId="39B3BD46">
+            <wp:extent cx="1821815" cy="1684867"/>
             <wp:effectExtent l="0" t="0" r="6985" b="0"/>
             <wp:docPr id="1436303892" name="Picture 1"/>
             <wp:cNvGraphicFramePr>
@@ -14187,20 +15022,27 @@
                     <pic:cNvPr id="1436303892" name=""/>
                     <pic:cNvPicPr/>
                   </pic:nvPicPr>
-                  <pic:blipFill>
+                  <pic:blipFill rotWithShape="1">
                     <a:blip r:embed="rId52"/>
-                    <a:stretch>
-                      <a:fillRect/>
-                    </a:stretch>
+                    <a:srcRect b="16537"/>
+                    <a:stretch/>
                   </pic:blipFill>
-                  <pic:spPr>
+                  <pic:spPr bwMode="auto">
                     <a:xfrm>
                       <a:off x="0" y="0"/>
-                      <a:ext cx="1832090" cy="2030086"/>
+                      <a:ext cx="1832090" cy="1694370"/>
                     </a:xfrm>
                     <a:prstGeom prst="rect">
                       <a:avLst/>
                     </a:prstGeom>
+                    <a:ln>
+                      <a:noFill/>
+                    </a:ln>
+                    <a:extLst>
+                      <a:ext uri="{53640926-AAD7-44D8-BBD7-CCE9431645EC}">
+                        <a14:shadowObscured xmlns:a14="http://schemas.microsoft.com/office/drawing/2010/main"/>
+                      </a:ext>
+                    </a:extLst>
                   </pic:spPr>
                 </pic:pic>
               </a:graphicData>
@@ -14211,7 +15053,6 @@
     </w:p>
     <w:p>
       <w:r>
-        <w:lastRenderedPageBreak/>
         <w:t>2. Monitoring Keagamaan</w:t>
       </w:r>
     </w:p>
@@ -14259,6 +15100,217 @@
     </w:p>
     <w:p>
       <w:r>
+        <w:rPr>
+          <w:noProof/>
+        </w:rPr>
+        <w:drawing>
+          <wp:inline distT="0" distB="0" distL="0" distR="0" wp14:anchorId="57D32026" wp14:editId="421CB445">
+            <wp:extent cx="2655570" cy="1824990"/>
+            <wp:effectExtent l="0" t="0" r="0" b="3810"/>
+            <wp:docPr id="1420671173" name="Picture 1"/>
+            <wp:cNvGraphicFramePr>
+              <a:graphicFrameLocks xmlns:a="http://schemas.openxmlformats.org/drawingml/2006/main" noChangeAspect="1"/>
+            </wp:cNvGraphicFramePr>
+            <a:graphic xmlns:a="http://schemas.openxmlformats.org/drawingml/2006/main">
+              <a:graphicData uri="http://schemas.openxmlformats.org/drawingml/2006/picture">
+                <pic:pic xmlns:pic="http://schemas.openxmlformats.org/drawingml/2006/picture">
+                  <pic:nvPicPr>
+                    <pic:cNvPr id="1420671173" name=""/>
+                    <pic:cNvPicPr/>
+                  </pic:nvPicPr>
+                  <pic:blipFill>
+                    <a:blip r:embed="rId54"/>
+                    <a:stretch>
+                      <a:fillRect/>
+                    </a:stretch>
+                  </pic:blipFill>
+                  <pic:spPr>
+                    <a:xfrm>
+                      <a:off x="0" y="0"/>
+                      <a:ext cx="2655570" cy="1824990"/>
+                    </a:xfrm>
+                    <a:prstGeom prst="rect">
+                      <a:avLst/>
+                    </a:prstGeom>
+                  </pic:spPr>
+                </pic:pic>
+              </a:graphicData>
+            </a:graphic>
+          </wp:inline>
+        </w:drawing>
+      </w:r>
+    </w:p>
+    <w:p>
+      <w:r>
+        <w:rPr>
+          <w:noProof/>
+        </w:rPr>
+        <w:drawing>
+          <wp:inline distT="0" distB="0" distL="0" distR="0" wp14:anchorId="78D946C7" wp14:editId="76259C2F">
+            <wp:extent cx="2655570" cy="1821180"/>
+            <wp:effectExtent l="0" t="0" r="0" b="7620"/>
+            <wp:docPr id="1807477293" name="Picture 1"/>
+            <wp:cNvGraphicFramePr>
+              <a:graphicFrameLocks xmlns:a="http://schemas.openxmlformats.org/drawingml/2006/main" noChangeAspect="1"/>
+            </wp:cNvGraphicFramePr>
+            <a:graphic xmlns:a="http://schemas.openxmlformats.org/drawingml/2006/main">
+              <a:graphicData uri="http://schemas.openxmlformats.org/drawingml/2006/picture">
+                <pic:pic xmlns:pic="http://schemas.openxmlformats.org/drawingml/2006/picture">
+                  <pic:nvPicPr>
+                    <pic:cNvPr id="1807477293" name=""/>
+                    <pic:cNvPicPr/>
+                  </pic:nvPicPr>
+                  <pic:blipFill>
+                    <a:blip r:embed="rId55"/>
+                    <a:stretch>
+                      <a:fillRect/>
+                    </a:stretch>
+                  </pic:blipFill>
+                  <pic:spPr>
+                    <a:xfrm>
+                      <a:off x="0" y="0"/>
+                      <a:ext cx="2655570" cy="1821180"/>
+                    </a:xfrm>
+                    <a:prstGeom prst="rect">
+                      <a:avLst/>
+                    </a:prstGeom>
+                  </pic:spPr>
+                </pic:pic>
+              </a:graphicData>
+            </a:graphic>
+          </wp:inline>
+        </w:drawing>
+      </w:r>
+    </w:p>
+    <w:p>
+      <w:r>
+        <w:rPr>
+          <w:noProof/>
+        </w:rPr>
+        <w:drawing>
+          <wp:inline distT="0" distB="0" distL="0" distR="0" wp14:anchorId="4F0FB714" wp14:editId="74CDDD5D">
+            <wp:extent cx="2655570" cy="1823085"/>
+            <wp:effectExtent l="0" t="0" r="0" b="5715"/>
+            <wp:docPr id="832972366" name="Picture 1"/>
+            <wp:cNvGraphicFramePr>
+              <a:graphicFrameLocks xmlns:a="http://schemas.openxmlformats.org/drawingml/2006/main" noChangeAspect="1"/>
+            </wp:cNvGraphicFramePr>
+            <a:graphic xmlns:a="http://schemas.openxmlformats.org/drawingml/2006/main">
+              <a:graphicData uri="http://schemas.openxmlformats.org/drawingml/2006/picture">
+                <pic:pic xmlns:pic="http://schemas.openxmlformats.org/drawingml/2006/picture">
+                  <pic:nvPicPr>
+                    <pic:cNvPr id="832972366" name=""/>
+                    <pic:cNvPicPr/>
+                  </pic:nvPicPr>
+                  <pic:blipFill>
+                    <a:blip r:embed="rId56"/>
+                    <a:stretch>
+                      <a:fillRect/>
+                    </a:stretch>
+                  </pic:blipFill>
+                  <pic:spPr>
+                    <a:xfrm>
+                      <a:off x="0" y="0"/>
+                      <a:ext cx="2655570" cy="1823085"/>
+                    </a:xfrm>
+                    <a:prstGeom prst="rect">
+                      <a:avLst/>
+                    </a:prstGeom>
+                  </pic:spPr>
+                </pic:pic>
+              </a:graphicData>
+            </a:graphic>
+          </wp:inline>
+        </w:drawing>
+      </w:r>
+    </w:p>
+    <w:p>
+      <w:r>
+        <w:rPr>
+          <w:noProof/>
+        </w:rPr>
+        <w:lastRenderedPageBreak/>
+        <w:drawing>
+          <wp:inline distT="0" distB="0" distL="0" distR="0" wp14:anchorId="5797F0A2" wp14:editId="3034B110">
+            <wp:extent cx="2655570" cy="1822450"/>
+            <wp:effectExtent l="0" t="0" r="0" b="6350"/>
+            <wp:docPr id="574608456" name="Picture 1"/>
+            <wp:cNvGraphicFramePr>
+              <a:graphicFrameLocks xmlns:a="http://schemas.openxmlformats.org/drawingml/2006/main" noChangeAspect="1"/>
+            </wp:cNvGraphicFramePr>
+            <a:graphic xmlns:a="http://schemas.openxmlformats.org/drawingml/2006/main">
+              <a:graphicData uri="http://schemas.openxmlformats.org/drawingml/2006/picture">
+                <pic:pic xmlns:pic="http://schemas.openxmlformats.org/drawingml/2006/picture">
+                  <pic:nvPicPr>
+                    <pic:cNvPr id="574608456" name=""/>
+                    <pic:cNvPicPr/>
+                  </pic:nvPicPr>
+                  <pic:blipFill>
+                    <a:blip r:embed="rId57"/>
+                    <a:stretch>
+                      <a:fillRect/>
+                    </a:stretch>
+                  </pic:blipFill>
+                  <pic:spPr>
+                    <a:xfrm>
+                      <a:off x="0" y="0"/>
+                      <a:ext cx="2655570" cy="1822450"/>
+                    </a:xfrm>
+                    <a:prstGeom prst="rect">
+                      <a:avLst/>
+                    </a:prstGeom>
+                  </pic:spPr>
+                </pic:pic>
+              </a:graphicData>
+            </a:graphic>
+          </wp:inline>
+        </w:drawing>
+      </w:r>
+    </w:p>
+    <w:p>
+      <w:r>
+        <w:rPr>
+          <w:noProof/>
+        </w:rPr>
+        <w:drawing>
+          <wp:inline distT="0" distB="0" distL="0" distR="0" wp14:anchorId="711F08B2" wp14:editId="484AD61A">
+            <wp:extent cx="2655570" cy="1824990"/>
+            <wp:effectExtent l="0" t="0" r="0" b="3810"/>
+            <wp:docPr id="177920664" name="Picture 1"/>
+            <wp:cNvGraphicFramePr>
+              <a:graphicFrameLocks xmlns:a="http://schemas.openxmlformats.org/drawingml/2006/main" noChangeAspect="1"/>
+            </wp:cNvGraphicFramePr>
+            <a:graphic xmlns:a="http://schemas.openxmlformats.org/drawingml/2006/main">
+              <a:graphicData uri="http://schemas.openxmlformats.org/drawingml/2006/picture">
+                <pic:pic xmlns:pic="http://schemas.openxmlformats.org/drawingml/2006/picture">
+                  <pic:nvPicPr>
+                    <pic:cNvPr id="177920664" name=""/>
+                    <pic:cNvPicPr/>
+                  </pic:nvPicPr>
+                  <pic:blipFill>
+                    <a:blip r:embed="rId58"/>
+                    <a:stretch>
+                      <a:fillRect/>
+                    </a:stretch>
+                  </pic:blipFill>
+                  <pic:spPr>
+                    <a:xfrm>
+                      <a:off x="0" y="0"/>
+                      <a:ext cx="2655570" cy="1824990"/>
+                    </a:xfrm>
+                    <a:prstGeom prst="rect">
+                      <a:avLst/>
+                    </a:prstGeom>
+                  </pic:spPr>
+                </pic:pic>
+              </a:graphicData>
+            </a:graphic>
+          </wp:inline>
+        </w:drawing>
+      </w:r>
+    </w:p>
+    <w:p>
+      <w:r>
         <w:t>3. Monitoring Harian</w:t>
       </w:r>
     </w:p>
@@ -14283,7 +15335,7 @@
                     <pic:cNvPicPr/>
                   </pic:nvPicPr>
                   <pic:blipFill>
-                    <a:blip r:embed="rId54"/>
+                    <a:blip r:embed="rId59"/>
                     <a:stretch>
                       <a:fillRect/>
                     </a:stretch>
@@ -14530,9 +15582,9 @@
           <w:szCs w:val="16"/>
         </w:rPr>
         <w:sectPr>
-          <w:headerReference w:type="default" r:id="rId55"/>
-          <w:footerReference w:type="default" r:id="rId56"/>
-          <w:footerReference w:type="first" r:id="rId57"/>
+          <w:headerReference w:type="default" r:id="rId60"/>
+          <w:footerReference w:type="default" r:id="rId61"/>
+          <w:footerReference w:type="first" r:id="rId62"/>
           <w:type w:val="continuous"/>
           <w:pgSz w:w="11906" w:h="16838"/>
           <w:pgMar w:top="1411" w:right="1411" w:bottom="1411" w:left="1411" w:header="706" w:footer="706" w:gutter="0"/>

</xml_diff>